<commit_message>
only 2 questions remaining
</commit_message>
<xml_diff>
--- a/Ass-1_Stats1/Assignment week1.docx
+++ b/Ass-1_Stats1/Assignment week1.docx
@@ -3228,8 +3228,8 @@
         </w:rPr>
       </w:pPr>
       <w:r>
-        <w:object w:dxaOrig="8303" w:dyaOrig="1992">
-          <v:rect xmlns:o="urn:schemas-microsoft-com:office:office" xmlns:v="urn:schemas-microsoft-com:vml" id="rectole0000000000" style="width:415.150000pt;height:99.600000pt" o:preferrelative="t" o:ole="">
+        <w:object w:dxaOrig="8503" w:dyaOrig="2044">
+          <v:rect xmlns:o="urn:schemas-microsoft-com:office:office" xmlns:v="urn:schemas-microsoft-com:vml" id="rectole0000000000" style="width:425.150000pt;height:102.200000pt" o:preferrelative="t" o:ole="">
             <o:lock v:ext="edit"/>
             <v:imagedata xmlns:r="http://schemas.openxmlformats.org/officeDocument/2006/relationships" r:id="docRId1" o:title=""/>
           </v:rect>
@@ -3398,8 +3398,8 @@
         </w:rPr>
       </w:pPr>
       <w:r>
-        <w:object w:dxaOrig="8303" w:dyaOrig="4212">
-          <v:rect xmlns:o="urn:schemas-microsoft-com:office:office" xmlns:v="urn:schemas-microsoft-com:vml" id="rectole0000000001" style="width:415.150000pt;height:210.600000pt" o:preferrelative="t" o:ole="">
+        <w:object w:dxaOrig="8503" w:dyaOrig="4333">
+          <v:rect xmlns:o="urn:schemas-microsoft-com:office:office" xmlns:v="urn:schemas-microsoft-com:vml" id="rectole0000000001" style="width:425.150000pt;height:216.650000pt" o:preferrelative="t" o:ole="">
             <o:lock v:ext="edit"/>
             <v:imagedata xmlns:r="http://schemas.openxmlformats.org/officeDocument/2006/relationships" r:id="docRId3" o:title=""/>
           </v:rect>
@@ -3493,8 +3493,8 @@
         </w:rPr>
       </w:pPr>
       <w:r>
-        <w:object w:dxaOrig="8303" w:dyaOrig="3228">
-          <v:rect xmlns:o="urn:schemas-microsoft-com:office:office" xmlns:v="urn:schemas-microsoft-com:vml" id="rectole0000000002" style="width:415.150000pt;height:161.400000pt" o:preferrelative="t" o:ole="">
+        <w:object w:dxaOrig="8503" w:dyaOrig="3300">
+          <v:rect xmlns:o="urn:schemas-microsoft-com:office:office" xmlns:v="urn:schemas-microsoft-com:vml" id="rectole0000000002" style="width:425.150000pt;height:165.000000pt" o:preferrelative="t" o:ole="">
             <o:lock v:ext="edit"/>
             <v:imagedata xmlns:r="http://schemas.openxmlformats.org/officeDocument/2006/relationships" r:id="docRId5" o:title=""/>
           </v:rect>
@@ -4600,8 +4600,8 @@
         </w:rPr>
       </w:pPr>
       <w:r>
-        <w:object w:dxaOrig="8303" w:dyaOrig="1967">
-          <v:rect xmlns:o="urn:schemas-microsoft-com:office:office" xmlns:v="urn:schemas-microsoft-com:vml" id="rectole0000000003" style="width:415.150000pt;height:98.350000pt" o:preferrelative="t" o:ole="">
+        <w:object w:dxaOrig="8503" w:dyaOrig="2004">
+          <v:rect xmlns:o="urn:schemas-microsoft-com:office:office" xmlns:v="urn:schemas-microsoft-com:vml" id="rectole0000000003" style="width:425.150000pt;height:100.200000pt" o:preferrelative="t" o:ole="">
             <o:lock v:ext="edit"/>
             <v:imagedata xmlns:r="http://schemas.openxmlformats.org/officeDocument/2006/relationships" r:id="docRId7" o:title=""/>
           </v:rect>
@@ -4796,8 +4796,8 @@
         </w:rPr>
       </w:pPr>
       <w:r>
-        <w:object w:dxaOrig="8303" w:dyaOrig="4296">
-          <v:rect xmlns:o="urn:schemas-microsoft-com:office:office" xmlns:v="urn:schemas-microsoft-com:vml" id="rectole0000000004" style="width:415.150000pt;height:214.800000pt" o:preferrelative="t" o:ole="">
+        <w:object w:dxaOrig="8503" w:dyaOrig="4414">
+          <v:rect xmlns:o="urn:schemas-microsoft-com:office:office" xmlns:v="urn:schemas-microsoft-com:vml" id="rectole0000000004" style="width:425.150000pt;height:220.700000pt" o:preferrelative="t" o:ole="">
             <o:lock v:ext="edit"/>
             <v:imagedata xmlns:r="http://schemas.openxmlformats.org/officeDocument/2006/relationships" r:id="docRId9" o:title=""/>
           </v:rect>
@@ -4943,6 +4943,73 @@
           <w:shd w:fill="FFFFFF" w:val="clear"/>
         </w:rPr>
       </w:pPr>
+      <w:r>
+        <w:rPr>
+          <w:rFonts w:ascii="Calibri" w:hAnsi="Calibri" w:cs="Calibri" w:eastAsia="Calibri"/>
+          <w:color w:val="000000"/>
+          <w:spacing w:val="0"/>
+          <w:position w:val="0"/>
+          <w:sz w:val="28"/>
+          <w:shd w:fill="FFFFFF" w:val="clear"/>
+        </w:rPr>
+        <w:t xml:space="preserve">Answer:- E = 108+110+123+134+135+145+167+187+199</w:t>
+      </w:r>
+    </w:p>
+    <w:p>
+      <w:pPr>
+        <w:spacing w:before="0" w:after="160" w:line="259"/>
+        <w:ind w:right="0" w:left="720" w:firstLine="0"/>
+        <w:jc w:val="left"/>
+        <w:rPr>
+          <w:rFonts w:ascii="Calibri" w:hAnsi="Calibri" w:cs="Calibri" w:eastAsia="Calibri"/>
+          <w:color w:val="000000"/>
+          <w:spacing w:val="0"/>
+          <w:position w:val="0"/>
+          <w:sz w:val="28"/>
+          <w:shd w:fill="FFFFFF" w:val="clear"/>
+        </w:rPr>
+      </w:pPr>
+    </w:p>
+    <w:p>
+      <w:pPr>
+        <w:spacing w:before="0" w:after="160" w:line="259"/>
+        <w:ind w:right="0" w:left="720" w:firstLine="0"/>
+        <w:jc w:val="left"/>
+        <w:rPr>
+          <w:rFonts w:ascii="Calibri" w:hAnsi="Calibri" w:cs="Calibri" w:eastAsia="Calibri"/>
+          <w:color w:val="000000"/>
+          <w:spacing w:val="0"/>
+          <w:position w:val="0"/>
+          <w:sz w:val="28"/>
+          <w:shd w:fill="FFFFFF" w:val="clear"/>
+        </w:rPr>
+      </w:pPr>
+      <w:r>
+        <w:rPr>
+          <w:rFonts w:ascii="Calibri" w:hAnsi="Calibri" w:cs="Calibri" w:eastAsia="Calibri"/>
+          <w:color w:val="000000"/>
+          <w:spacing w:val="0"/>
+          <w:position w:val="0"/>
+          <w:sz w:val="28"/>
+          <w:shd w:fill="FFFFFF" w:val="clear"/>
+        </w:rPr>
+        <w:t xml:space="preserve">Expected value of the weight of the randomlychosen patient = E/9 = 145.33</w:t>
+      </w:r>
+    </w:p>
+    <w:p>
+      <w:pPr>
+        <w:spacing w:before="0" w:after="160" w:line="259"/>
+        <w:ind w:right="0" w:left="720" w:firstLine="0"/>
+        <w:jc w:val="left"/>
+        <w:rPr>
+          <w:rFonts w:ascii="Calibri" w:hAnsi="Calibri" w:cs="Calibri" w:eastAsia="Calibri"/>
+          <w:color w:val="000000"/>
+          <w:spacing w:val="0"/>
+          <w:position w:val="0"/>
+          <w:sz w:val="28"/>
+          <w:shd w:fill="FFFFFF" w:val="clear"/>
+        </w:rPr>
+      </w:pPr>
     </w:p>
     <w:p>
       <w:pPr>
@@ -5102,7 +5169,7 @@
     </w:p>
     <w:p>
       <w:pPr>
-        <w:spacing w:before="0" w:after="160" w:line="259"/>
+        <w:spacing w:before="0" w:after="160" w:line="240"/>
         <w:ind w:right="0" w:left="0" w:firstLine="0"/>
         <w:jc w:val="left"/>
         <w:rPr>
@@ -5115,144 +5182,46 @@
           <w:shd w:fill="auto" w:val="clear"/>
         </w:rPr>
       </w:pPr>
-    </w:p>
-    <w:p>
-      <w:pPr>
-        <w:spacing w:before="0" w:after="160" w:line="259"/>
-        <w:ind w:right="0" w:left="0" w:firstLine="0"/>
-        <w:jc w:val="left"/>
-        <w:rPr>
-          <w:rFonts w:ascii="Calibri" w:hAnsi="Calibri" w:cs="Calibri" w:eastAsia="Calibri"/>
-          <w:b/>
-          <w:color w:val="auto"/>
-          <w:spacing w:val="0"/>
-          <w:position w:val="0"/>
-          <w:sz w:val="28"/>
-          <w:shd w:fill="auto" w:val="clear"/>
-        </w:rPr>
-      </w:pPr>
-      <w:r>
-        <w:rPr>
-          <w:rFonts w:ascii="Calibri" w:hAnsi="Calibri" w:cs="Calibri" w:eastAsia="Calibri"/>
-          <w:b/>
-          <w:color w:val="auto"/>
-          <w:spacing w:val="0"/>
-          <w:position w:val="0"/>
-          <w:sz w:val="28"/>
-          <w:shd w:fill="auto" w:val="clear"/>
-        </w:rPr>
-        <w:t xml:space="preserve">Q10) Draw inferences about the following boxplot &amp; histogram</w:t>
-      </w:r>
-    </w:p>
-    <w:p>
-      <w:pPr>
-        <w:spacing w:before="0" w:after="160" w:line="259"/>
-        <w:ind w:right="0" w:left="0" w:firstLine="0"/>
-        <w:jc w:val="left"/>
-        <w:rPr>
-          <w:rFonts w:ascii="Calibri" w:hAnsi="Calibri" w:cs="Calibri" w:eastAsia="Calibri"/>
-          <w:b/>
-          <w:color w:val="auto"/>
-          <w:spacing w:val="0"/>
-          <w:position w:val="0"/>
-          <w:sz w:val="28"/>
-          <w:shd w:fill="auto" w:val="clear"/>
-        </w:rPr>
-      </w:pPr>
-    </w:p>
-    <w:p>
-      <w:pPr>
-        <w:spacing w:before="0" w:after="160" w:line="259"/>
-        <w:ind w:right="0" w:left="0" w:firstLine="0"/>
-        <w:jc w:val="left"/>
-        <w:rPr>
-          <w:rFonts w:ascii="Calibri" w:hAnsi="Calibri" w:cs="Calibri" w:eastAsia="Calibri"/>
-          <w:color w:val="auto"/>
-          <w:spacing w:val="0"/>
-          <w:position w:val="0"/>
-          <w:sz w:val="22"/>
-          <w:shd w:fill="auto" w:val="clear"/>
-        </w:rPr>
-      </w:pPr>
-      <w:r>
-        <w:object w:dxaOrig="9577" w:dyaOrig="5000">
-          <v:rect xmlns:o="urn:schemas-microsoft-com:office:office" xmlns:v="urn:schemas-microsoft-com:vml" id="rectole0000000005" style="width:478.850000pt;height:250.000000pt" o:preferrelative="t" o:ole="">
+      <w:r>
+        <w:object w:dxaOrig="1872" w:dyaOrig="7799">
+          <v:rect xmlns:o="urn:schemas-microsoft-com:office:office" xmlns:v="urn:schemas-microsoft-com:vml" id="rectole0000000005" style="width:93.600000pt;height:389.950000pt" o:preferrelative="t" o:ole="">
             <o:lock v:ext="edit"/>
             <v:imagedata xmlns:r="http://schemas.openxmlformats.org/officeDocument/2006/relationships" r:id="docRId11" o:title=""/>
           </v:rect>
-          <o:OLEObject xmlns:r="http://schemas.openxmlformats.org/officeDocument/2006/relationships" xmlns:o="urn:schemas-microsoft-com:office:office" Type="Embed" ProgID="StaticMetafile" DrawAspect="Content" ObjectID="0000000005" ShapeID="rectole0000000005" r:id="docRId10"/>
+          <o:OLEObject xmlns:r="http://schemas.openxmlformats.org/officeDocument/2006/relationships" xmlns:o="urn:schemas-microsoft-com:office:office" Type="Embed" ProgID="StaticDib" DrawAspect="Content" ObjectID="0000000005" ShapeID="rectole0000000005" r:id="docRId10"/>
         </w:object>
       </w:r>
     </w:p>
     <w:p>
       <w:pPr>
-        <w:spacing w:before="0" w:after="160" w:line="259"/>
-        <w:ind w:right="0" w:left="0" w:firstLine="0"/>
-        <w:jc w:val="left"/>
-        <w:rPr>
-          <w:rFonts w:ascii="Calibri" w:hAnsi="Calibri" w:cs="Calibri" w:eastAsia="Calibri"/>
-          <w:color w:val="auto"/>
-          <w:spacing w:val="0"/>
-          <w:position w:val="0"/>
-          <w:sz w:val="22"/>
-          <w:shd w:fill="auto" w:val="clear"/>
-        </w:rPr>
-      </w:pPr>
-    </w:p>
-    <w:p>
-      <w:pPr>
-        <w:spacing w:before="0" w:after="160" w:line="259"/>
-        <w:ind w:right="0" w:left="0" w:firstLine="0"/>
-        <w:jc w:val="left"/>
-        <w:rPr>
-          <w:rFonts w:ascii="Calibri" w:hAnsi="Calibri" w:cs="Calibri" w:eastAsia="Calibri"/>
-          <w:color w:val="auto"/>
-          <w:spacing w:val="0"/>
-          <w:position w:val="0"/>
-          <w:sz w:val="22"/>
-          <w:shd w:fill="auto" w:val="clear"/>
-        </w:rPr>
-      </w:pPr>
-      <w:r>
-        <w:object w:dxaOrig="4737" w:dyaOrig="4778">
-          <v:rect xmlns:o="urn:schemas-microsoft-com:office:office" xmlns:v="urn:schemas-microsoft-com:vml" id="rectole0000000006" style="width:236.850000pt;height:238.900000pt" o:preferrelative="t" o:ole="">
+        <w:spacing w:before="0" w:after="160" w:line="240"/>
+        <w:ind w:right="0" w:left="0" w:firstLine="0"/>
+        <w:jc w:val="left"/>
+        <w:rPr>
+          <w:rFonts w:ascii="Calibri" w:hAnsi="Calibri" w:cs="Calibri" w:eastAsia="Calibri"/>
+          <w:b/>
+          <w:color w:val="auto"/>
+          <w:spacing w:val="0"/>
+          <w:position w:val="0"/>
+          <w:sz w:val="28"/>
+          <w:shd w:fill="auto" w:val="clear"/>
+        </w:rPr>
+      </w:pPr>
+      <w:r>
+        <w:object w:dxaOrig="1944" w:dyaOrig="1379">
+          <v:rect xmlns:o="urn:schemas-microsoft-com:office:office" xmlns:v="urn:schemas-microsoft-com:vml" id="rectole0000000006" style="width:97.200000pt;height:68.950000pt" o:preferrelative="t" o:ole="">
             <o:lock v:ext="edit"/>
             <v:imagedata xmlns:r="http://schemas.openxmlformats.org/officeDocument/2006/relationships" r:id="docRId13" o:title=""/>
           </v:rect>
-          <o:OLEObject xmlns:r="http://schemas.openxmlformats.org/officeDocument/2006/relationships" xmlns:o="urn:schemas-microsoft-com:office:office" Type="Embed" ProgID="StaticMetafile" DrawAspect="Content" ObjectID="0000000006" ShapeID="rectole0000000006" r:id="docRId12"/>
+          <o:OLEObject xmlns:r="http://schemas.openxmlformats.org/officeDocument/2006/relationships" xmlns:o="urn:schemas-microsoft-com:office:office" Type="Embed" ProgID="StaticDib" DrawAspect="Content" ObjectID="0000000006" ShapeID="rectole0000000006" r:id="docRId12"/>
         </w:object>
       </w:r>
     </w:p>
     <w:p>
       <w:pPr>
-        <w:spacing w:before="0" w:after="160" w:line="259"/>
-        <w:ind w:right="0" w:left="0" w:firstLine="0"/>
-        <w:jc w:val="left"/>
-        <w:rPr>
-          <w:rFonts w:ascii="Calibri" w:hAnsi="Calibri" w:cs="Calibri" w:eastAsia="Calibri"/>
-          <w:color w:val="auto"/>
-          <w:spacing w:val="0"/>
-          <w:position w:val="0"/>
-          <w:sz w:val="28"/>
-          <w:shd w:fill="auto" w:val="clear"/>
-        </w:rPr>
-      </w:pPr>
-    </w:p>
-    <w:p>
-      <w:pPr>
-        <w:spacing w:before="0" w:after="160" w:line="259"/>
-        <w:ind w:right="0" w:left="0" w:firstLine="0"/>
-        <w:jc w:val="left"/>
-        <w:rPr>
-          <w:rFonts w:ascii="Segoe UI" w:hAnsi="Segoe UI" w:cs="Segoe UI" w:eastAsia="Segoe UI"/>
-          <w:color w:val="000000"/>
-          <w:spacing w:val="0"/>
-          <w:position w:val="0"/>
-          <w:sz w:val="28"/>
-          <w:shd w:fill="FFFFFF" w:val="clear"/>
-        </w:rPr>
-      </w:pPr>
-      <w:r>
+        <w:spacing w:before="0" w:after="160" w:line="240"/>
+        <w:ind w:right="0" w:left="0" w:firstLine="0"/>
+        <w:jc w:val="left"/>
         <w:rPr>
           <w:rFonts w:ascii="Calibri" w:hAnsi="Calibri" w:cs="Calibri" w:eastAsia="Calibri"/>
           <w:b/>
@@ -5262,70 +5231,36 @@
           <w:sz w:val="28"/>
           <w:shd w:fill="auto" w:val="clear"/>
         </w:rPr>
-        <w:t xml:space="preserve">Q11)  </w:t>
-      </w:r>
-      <w:r>
-        <w:rPr>
-          <w:rFonts w:ascii="Segoe UI" w:hAnsi="Segoe UI" w:cs="Segoe UI" w:eastAsia="Segoe UI"/>
-          <w:color w:val="000000"/>
-          <w:spacing w:val="0"/>
-          <w:position w:val="0"/>
-          <w:sz w:val="28"/>
-          <w:shd w:fill="FFFFFF" w:val="clear"/>
-        </w:rPr>
-        <w:t xml:space="preserve">Suppose we want to estimate the average weight of an adult male in    Mexico. We draw a random sample of 2,000 men from a population of 3,000,000 men and weigh them. We find that the average person in our sample weighs 200 pounds, and the standard deviation of the sample is 30 pounds. Calculate 94%,98%,96% confidence interval?</w:t>
-      </w:r>
-    </w:p>
-    <w:p>
-      <w:pPr>
-        <w:spacing w:before="0" w:after="160" w:line="259"/>
-        <w:ind w:right="0" w:left="0" w:firstLine="0"/>
-        <w:jc w:val="both"/>
-        <w:rPr>
-          <w:rFonts w:ascii="Calibri" w:hAnsi="Calibri" w:cs="Calibri" w:eastAsia="Calibri"/>
-          <w:color w:val="000000"/>
-          <w:spacing w:val="0"/>
-          <w:position w:val="0"/>
-          <w:sz w:val="27"/>
-          <w:shd w:fill="FFFFFF" w:val="clear"/>
-        </w:rPr>
-      </w:pPr>
-      <w:r>
+      </w:pPr>
+    </w:p>
+    <w:p>
+      <w:pPr>
+        <w:spacing w:before="0" w:after="160" w:line="259"/>
+        <w:ind w:right="0" w:left="0" w:firstLine="0"/>
+        <w:jc w:val="left"/>
         <w:rPr>
           <w:rFonts w:ascii="Calibri" w:hAnsi="Calibri" w:cs="Calibri" w:eastAsia="Calibri"/>
           <w:b/>
-          <w:color w:val="000000"/>
-          <w:spacing w:val="0"/>
-          <w:position w:val="0"/>
-          <w:sz w:val="27"/>
-          <w:shd w:fill="FFFFFF" w:val="clear"/>
-        </w:rPr>
-        <w:t xml:space="preserve">Q12)</w:t>
-      </w:r>
-      <w:r>
-        <w:rPr>
-          <w:rFonts w:ascii="Calibri" w:hAnsi="Calibri" w:cs="Calibri" w:eastAsia="Calibri"/>
-          <w:color w:val="000000"/>
-          <w:spacing w:val="0"/>
-          <w:position w:val="0"/>
-          <w:sz w:val="27"/>
-          <w:shd w:fill="FFFFFF" w:val="clear"/>
-        </w:rPr>
-        <w:t xml:space="preserve">  Below are the scores obtained by a student in tests </w:t>
-      </w:r>
-    </w:p>
-    <w:p>
-      <w:pPr>
-        <w:spacing w:before="0" w:after="160" w:line="259"/>
-        <w:ind w:right="0" w:left="0" w:firstLine="0"/>
-        <w:jc w:val="both"/>
+          <w:color w:val="auto"/>
+          <w:spacing w:val="0"/>
+          <w:position w:val="0"/>
+          <w:sz w:val="28"/>
+          <w:shd w:fill="auto" w:val="clear"/>
+        </w:rPr>
+      </w:pPr>
+    </w:p>
+    <w:p>
+      <w:pPr>
+        <w:spacing w:before="0" w:after="160" w:line="259"/>
+        <w:ind w:right="0" w:left="0" w:firstLine="0"/>
+        <w:jc w:val="left"/>
         <w:rPr>
           <w:rFonts w:ascii="Calibri" w:hAnsi="Calibri" w:cs="Calibri" w:eastAsia="Calibri"/>
           <w:b/>
           <w:color w:val="auto"/>
           <w:spacing w:val="0"/>
           <w:position w:val="0"/>
-          <w:sz w:val="40"/>
+          <w:sz w:val="28"/>
           <w:shd w:fill="auto" w:val="clear"/>
         </w:rPr>
       </w:pPr>
@@ -5336,260 +5271,45 @@
           <w:color w:val="auto"/>
           <w:spacing w:val="0"/>
           <w:position w:val="0"/>
-          <w:sz w:val="32"/>
-          <w:shd w:fill="auto" w:val="clear"/>
-        </w:rPr>
-        <w:t xml:space="preserve">34,36,36,38,38,39,39,40,40,41,41,41,41,42,42,45,49,56</w:t>
-      </w:r>
-    </w:p>
-    <w:p>
-      <w:pPr>
-        <w:numPr>
-          <w:ilvl w:val="0"/>
-          <w:numId w:val="124"/>
-        </w:numPr>
-        <w:spacing w:before="0" w:after="160" w:line="259"/>
-        <w:ind w:right="0" w:left="720" w:hanging="360"/>
-        <w:jc w:val="left"/>
-        <w:rPr>
-          <w:rFonts w:ascii="Calibri" w:hAnsi="Calibri" w:cs="Calibri" w:eastAsia="Calibri"/>
-          <w:color w:val="000000"/>
-          <w:spacing w:val="0"/>
-          <w:position w:val="0"/>
-          <w:sz w:val="28"/>
-          <w:shd w:fill="FFFFFF" w:val="clear"/>
-        </w:rPr>
-      </w:pPr>
-      <w:r>
-        <w:rPr>
-          <w:rFonts w:ascii="Calibri" w:hAnsi="Calibri" w:cs="Calibri" w:eastAsia="Calibri"/>
-          <w:color w:val="000000"/>
-          <w:spacing w:val="0"/>
-          <w:position w:val="0"/>
-          <w:sz w:val="28"/>
-          <w:shd w:fill="FFFFFF" w:val="clear"/>
-        </w:rPr>
-        <w:t xml:space="preserve">Find mean, median, variance, standard deviation.</w:t>
-      </w:r>
-    </w:p>
-    <w:p>
-      <w:pPr>
-        <w:numPr>
-          <w:ilvl w:val="0"/>
-          <w:numId w:val="124"/>
-        </w:numPr>
-        <w:spacing w:before="0" w:after="160" w:line="259"/>
-        <w:ind w:right="0" w:left="720" w:hanging="360"/>
-        <w:jc w:val="left"/>
-        <w:rPr>
-          <w:rFonts w:ascii="Calibri" w:hAnsi="Calibri" w:cs="Calibri" w:eastAsia="Calibri"/>
-          <w:color w:val="auto"/>
-          <w:spacing w:val="0"/>
-          <w:position w:val="0"/>
-          <w:sz w:val="28"/>
-          <w:shd w:fill="auto" w:val="clear"/>
-        </w:rPr>
-      </w:pPr>
-      <w:r>
-        <w:rPr>
-          <w:rFonts w:ascii="Calibri" w:hAnsi="Calibri" w:cs="Calibri" w:eastAsia="Calibri"/>
-          <w:color w:val="auto"/>
-          <w:spacing w:val="0"/>
-          <w:position w:val="0"/>
-          <w:sz w:val="28"/>
-          <w:shd w:fill="auto" w:val="clear"/>
-        </w:rPr>
-        <w:t xml:space="preserve">What can we say about the student marks? </w:t>
-      </w:r>
-    </w:p>
-    <w:p>
-      <w:pPr>
-        <w:spacing w:before="0" w:after="160" w:line="259"/>
-        <w:ind w:right="0" w:left="0" w:firstLine="0"/>
-        <w:jc w:val="left"/>
-        <w:rPr>
-          <w:rFonts w:ascii="Calibri" w:hAnsi="Calibri" w:cs="Calibri" w:eastAsia="Calibri"/>
-          <w:color w:val="auto"/>
-          <w:spacing w:val="0"/>
-          <w:position w:val="0"/>
-          <w:sz w:val="28"/>
-          <w:shd w:fill="auto" w:val="clear"/>
-        </w:rPr>
-      </w:pPr>
-    </w:p>
-    <w:p>
-      <w:pPr>
-        <w:spacing w:before="0" w:after="160" w:line="259"/>
-        <w:ind w:right="0" w:left="0" w:firstLine="0"/>
-        <w:jc w:val="left"/>
-        <w:rPr>
-          <w:rFonts w:ascii="Calibri" w:hAnsi="Calibri" w:cs="Calibri" w:eastAsia="Calibri"/>
-          <w:color w:val="auto"/>
-          <w:spacing w:val="0"/>
-          <w:position w:val="0"/>
-          <w:sz w:val="28"/>
-          <w:shd w:fill="auto" w:val="clear"/>
-        </w:rPr>
-      </w:pPr>
-      <w:r>
-        <w:rPr>
-          <w:rFonts w:ascii="Calibri" w:hAnsi="Calibri" w:cs="Calibri" w:eastAsia="Calibri"/>
-          <w:color w:val="auto"/>
-          <w:spacing w:val="0"/>
-          <w:position w:val="0"/>
-          <w:sz w:val="28"/>
-          <w:shd w:fill="auto" w:val="clear"/>
-        </w:rPr>
-        <w:t xml:space="preserve">Q13) What is the nature of skewness when mean, median of data are equal?</w:t>
-      </w:r>
-    </w:p>
-    <w:p>
-      <w:pPr>
-        <w:spacing w:before="0" w:after="160" w:line="259"/>
-        <w:ind w:right="0" w:left="0" w:firstLine="0"/>
-        <w:jc w:val="left"/>
-        <w:rPr>
-          <w:rFonts w:ascii="Calibri" w:hAnsi="Calibri" w:cs="Calibri" w:eastAsia="Calibri"/>
-          <w:color w:val="auto"/>
-          <w:spacing w:val="0"/>
-          <w:position w:val="0"/>
-          <w:sz w:val="28"/>
-          <w:shd w:fill="auto" w:val="clear"/>
-        </w:rPr>
-      </w:pPr>
-      <w:r>
-        <w:rPr>
-          <w:rFonts w:ascii="Calibri" w:hAnsi="Calibri" w:cs="Calibri" w:eastAsia="Calibri"/>
-          <w:color w:val="auto"/>
-          <w:spacing w:val="0"/>
-          <w:position w:val="0"/>
-          <w:sz w:val="28"/>
-          <w:shd w:fill="auto" w:val="clear"/>
-        </w:rPr>
-        <w:t xml:space="preserve">Q14) What is the nature of skewness when mean &gt; median ?</w:t>
-      </w:r>
-    </w:p>
-    <w:p>
-      <w:pPr>
-        <w:spacing w:before="0" w:after="160" w:line="259"/>
-        <w:ind w:right="0" w:left="0" w:firstLine="0"/>
-        <w:jc w:val="left"/>
-        <w:rPr>
-          <w:rFonts w:ascii="Calibri" w:hAnsi="Calibri" w:cs="Calibri" w:eastAsia="Calibri"/>
-          <w:color w:val="auto"/>
-          <w:spacing w:val="0"/>
-          <w:position w:val="0"/>
-          <w:sz w:val="28"/>
-          <w:shd w:fill="auto" w:val="clear"/>
-        </w:rPr>
-      </w:pPr>
-      <w:r>
-        <w:rPr>
-          <w:rFonts w:ascii="Calibri" w:hAnsi="Calibri" w:cs="Calibri" w:eastAsia="Calibri"/>
-          <w:color w:val="auto"/>
-          <w:spacing w:val="0"/>
-          <w:position w:val="0"/>
-          <w:sz w:val="28"/>
-          <w:shd w:fill="auto" w:val="clear"/>
-        </w:rPr>
-        <w:t xml:space="preserve">Q15) What is the nature of skewness when median &gt; mean?</w:t>
-      </w:r>
-    </w:p>
-    <w:p>
-      <w:pPr>
-        <w:spacing w:before="0" w:after="160" w:line="259"/>
-        <w:ind w:right="0" w:left="0" w:firstLine="0"/>
-        <w:jc w:val="left"/>
-        <w:rPr>
-          <w:rFonts w:ascii="Calibri" w:hAnsi="Calibri" w:cs="Calibri" w:eastAsia="Calibri"/>
-          <w:color w:val="auto"/>
-          <w:spacing w:val="0"/>
-          <w:position w:val="0"/>
-          <w:sz w:val="28"/>
-          <w:shd w:fill="auto" w:val="clear"/>
-        </w:rPr>
-      </w:pPr>
-      <w:r>
-        <w:rPr>
-          <w:rFonts w:ascii="Calibri" w:hAnsi="Calibri" w:cs="Calibri" w:eastAsia="Calibri"/>
-          <w:color w:val="auto"/>
-          <w:spacing w:val="0"/>
-          <w:position w:val="0"/>
-          <w:sz w:val="28"/>
-          <w:shd w:fill="auto" w:val="clear"/>
-        </w:rPr>
-        <w:t xml:space="preserve">Q16) What does positive kurtosis value indicates for a data ?</w:t>
-      </w:r>
-    </w:p>
-    <w:p>
-      <w:pPr>
-        <w:spacing w:before="0" w:after="160" w:line="259"/>
-        <w:ind w:right="0" w:left="0" w:firstLine="0"/>
-        <w:jc w:val="left"/>
-        <w:rPr>
-          <w:rFonts w:ascii="Calibri" w:hAnsi="Calibri" w:cs="Calibri" w:eastAsia="Calibri"/>
-          <w:color w:val="auto"/>
-          <w:spacing w:val="0"/>
-          <w:position w:val="0"/>
-          <w:sz w:val="28"/>
-          <w:shd w:fill="auto" w:val="clear"/>
-        </w:rPr>
-      </w:pPr>
-      <w:r>
-        <w:rPr>
-          <w:rFonts w:ascii="Calibri" w:hAnsi="Calibri" w:cs="Calibri" w:eastAsia="Calibri"/>
-          <w:color w:val="auto"/>
-          <w:spacing w:val="0"/>
-          <w:position w:val="0"/>
-          <w:sz w:val="28"/>
-          <w:shd w:fill="auto" w:val="clear"/>
-        </w:rPr>
-        <w:t xml:space="preserve">Q17) What does negative kurtosis value indicates for a data?</w:t>
-      </w:r>
-    </w:p>
-    <w:p>
-      <w:pPr>
-        <w:spacing w:before="0" w:after="160" w:line="259"/>
-        <w:ind w:right="0" w:left="0" w:firstLine="0"/>
-        <w:jc w:val="left"/>
-        <w:rPr>
-          <w:rFonts w:ascii="Calibri" w:hAnsi="Calibri" w:cs="Calibri" w:eastAsia="Calibri"/>
-          <w:color w:val="auto"/>
-          <w:spacing w:val="0"/>
-          <w:position w:val="0"/>
-          <w:sz w:val="28"/>
-          <w:shd w:fill="auto" w:val="clear"/>
-        </w:rPr>
-      </w:pPr>
-      <w:r>
-        <w:rPr>
-          <w:rFonts w:ascii="Calibri" w:hAnsi="Calibri" w:cs="Calibri" w:eastAsia="Calibri"/>
-          <w:color w:val="auto"/>
-          <w:spacing w:val="0"/>
-          <w:position w:val="0"/>
-          <w:sz w:val="28"/>
-          <w:shd w:fill="auto" w:val="clear"/>
-        </w:rPr>
-        <w:t xml:space="preserve">Q18) Answer the below questions using the below boxplot visualization.</w:t>
-      </w:r>
-    </w:p>
-    <w:p>
-      <w:pPr>
-        <w:spacing w:before="0" w:after="160" w:line="259"/>
-        <w:ind w:right="0" w:left="0" w:firstLine="0"/>
-        <w:jc w:val="left"/>
-        <w:rPr>
-          <w:rFonts w:ascii="Calibri" w:hAnsi="Calibri" w:cs="Calibri" w:eastAsia="Calibri"/>
-          <w:color w:val="auto"/>
-          <w:spacing w:val="0"/>
-          <w:position w:val="0"/>
-          <w:sz w:val="28"/>
-          <w:shd w:fill="auto" w:val="clear"/>
-        </w:rPr>
-      </w:pPr>
-      <w:r>
-        <w:object w:dxaOrig="9010" w:dyaOrig="2307">
-          <v:rect xmlns:o="urn:schemas-microsoft-com:office:office" xmlns:v="urn:schemas-microsoft-com:vml" id="rectole0000000007" style="width:450.500000pt;height:115.350000pt" o:preferrelative="t" o:ole="">
+          <w:sz w:val="28"/>
+          <w:shd w:fill="auto" w:val="clear"/>
+        </w:rPr>
+        <w:t xml:space="preserve">Q10) Draw inferences about the following boxplot &amp; histogram</w:t>
+      </w:r>
+    </w:p>
+    <w:p>
+      <w:pPr>
+        <w:spacing w:before="0" w:after="160" w:line="259"/>
+        <w:ind w:right="0" w:left="0" w:firstLine="0"/>
+        <w:jc w:val="left"/>
+        <w:rPr>
+          <w:rFonts w:ascii="Calibri" w:hAnsi="Calibri" w:cs="Calibri" w:eastAsia="Calibri"/>
+          <w:b/>
+          <w:color w:val="auto"/>
+          <w:spacing w:val="0"/>
+          <w:position w:val="0"/>
+          <w:sz w:val="28"/>
+          <w:shd w:fill="auto" w:val="clear"/>
+        </w:rPr>
+      </w:pPr>
+    </w:p>
+    <w:p>
+      <w:pPr>
+        <w:spacing w:before="0" w:after="160" w:line="259"/>
+        <w:ind w:right="0" w:left="0" w:firstLine="0"/>
+        <w:jc w:val="left"/>
+        <w:rPr>
+          <w:rFonts w:ascii="Calibri" w:hAnsi="Calibri" w:cs="Calibri" w:eastAsia="Calibri"/>
+          <w:color w:val="auto"/>
+          <w:spacing w:val="0"/>
+          <w:position w:val="0"/>
+          <w:sz w:val="22"/>
+          <w:shd w:fill="auto" w:val="clear"/>
+        </w:rPr>
+      </w:pPr>
+      <w:r>
+        <w:object w:dxaOrig="9819" w:dyaOrig="5122">
+          <v:rect xmlns:o="urn:schemas-microsoft-com:office:office" xmlns:v="urn:schemas-microsoft-com:vml" id="rectole0000000007" style="width:490.950000pt;height:256.100000pt" o:preferrelative="t" o:ole="">
             <o:lock v:ext="edit"/>
             <v:imagedata xmlns:r="http://schemas.openxmlformats.org/officeDocument/2006/relationships" r:id="docRId15" o:title=""/>
           </v:rect>
@@ -5607,6 +5327,2334 @@
           <w:color w:val="auto"/>
           <w:spacing w:val="0"/>
           <w:position w:val="0"/>
+          <w:sz w:val="22"/>
+          <w:shd w:fill="auto" w:val="clear"/>
+        </w:rPr>
+      </w:pPr>
+    </w:p>
+    <w:p>
+      <w:pPr>
+        <w:spacing w:before="0" w:after="160" w:line="259"/>
+        <w:ind w:right="0" w:left="0" w:firstLine="0"/>
+        <w:jc w:val="left"/>
+        <w:rPr>
+          <w:rFonts w:ascii="Calibri" w:hAnsi="Calibri" w:cs="Calibri" w:eastAsia="Calibri"/>
+          <w:color w:val="auto"/>
+          <w:spacing w:val="0"/>
+          <w:position w:val="0"/>
+          <w:sz w:val="22"/>
+          <w:shd w:fill="auto" w:val="clear"/>
+        </w:rPr>
+      </w:pPr>
+      <w:r>
+        <w:object w:dxaOrig="4859" w:dyaOrig="4899">
+          <v:rect xmlns:o="urn:schemas-microsoft-com:office:office" xmlns:v="urn:schemas-microsoft-com:vml" id="rectole0000000008" style="width:242.950000pt;height:244.950000pt" o:preferrelative="t" o:ole="">
+            <o:lock v:ext="edit"/>
+            <v:imagedata xmlns:r="http://schemas.openxmlformats.org/officeDocument/2006/relationships" r:id="docRId17" o:title=""/>
+          </v:rect>
+          <o:OLEObject xmlns:r="http://schemas.openxmlformats.org/officeDocument/2006/relationships" xmlns:o="urn:schemas-microsoft-com:office:office" Type="Embed" ProgID="StaticMetafile" DrawAspect="Content" ObjectID="0000000008" ShapeID="rectole0000000008" r:id="docRId16"/>
+        </w:object>
+      </w:r>
+    </w:p>
+    <w:p>
+      <w:pPr>
+        <w:spacing w:before="0" w:after="160" w:line="259"/>
+        <w:ind w:right="0" w:left="0" w:firstLine="0"/>
+        <w:jc w:val="left"/>
+        <w:rPr>
+          <w:rFonts w:ascii="Calibri" w:hAnsi="Calibri" w:cs="Calibri" w:eastAsia="Calibri"/>
+          <w:color w:val="auto"/>
+          <w:spacing w:val="0"/>
+          <w:position w:val="0"/>
+          <w:sz w:val="22"/>
+          <w:shd w:fill="auto" w:val="clear"/>
+        </w:rPr>
+      </w:pPr>
+    </w:p>
+    <w:p>
+      <w:pPr>
+        <w:spacing w:before="0" w:after="160" w:line="259"/>
+        <w:ind w:right="0" w:left="0" w:firstLine="0"/>
+        <w:jc w:val="left"/>
+        <w:rPr>
+          <w:rFonts w:ascii="Calibri" w:hAnsi="Calibri" w:cs="Calibri" w:eastAsia="Calibri"/>
+          <w:color w:val="auto"/>
+          <w:spacing w:val="0"/>
+          <w:position w:val="0"/>
+          <w:sz w:val="28"/>
+          <w:shd w:fill="auto" w:val="clear"/>
+        </w:rPr>
+      </w:pPr>
+    </w:p>
+    <w:p>
+      <w:pPr>
+        <w:spacing w:before="0" w:after="160" w:line="259"/>
+        <w:ind w:right="0" w:left="0" w:firstLine="0"/>
+        <w:jc w:val="left"/>
+        <w:rPr>
+          <w:rFonts w:ascii="Segoe UI" w:hAnsi="Segoe UI" w:cs="Segoe UI" w:eastAsia="Segoe UI"/>
+          <w:color w:val="000000"/>
+          <w:spacing w:val="0"/>
+          <w:position w:val="0"/>
+          <w:sz w:val="28"/>
+          <w:shd w:fill="FFFFFF" w:val="clear"/>
+        </w:rPr>
+      </w:pPr>
+      <w:r>
+        <w:rPr>
+          <w:rFonts w:ascii="Calibri" w:hAnsi="Calibri" w:cs="Calibri" w:eastAsia="Calibri"/>
+          <w:b/>
+          <w:color w:val="auto"/>
+          <w:spacing w:val="0"/>
+          <w:position w:val="0"/>
+          <w:sz w:val="28"/>
+          <w:shd w:fill="auto" w:val="clear"/>
+        </w:rPr>
+        <w:t xml:space="preserve">Q11)  </w:t>
+      </w:r>
+      <w:r>
+        <w:rPr>
+          <w:rFonts w:ascii="Segoe UI" w:hAnsi="Segoe UI" w:cs="Segoe UI" w:eastAsia="Segoe UI"/>
+          <w:color w:val="000000"/>
+          <w:spacing w:val="0"/>
+          <w:position w:val="0"/>
+          <w:sz w:val="28"/>
+          <w:shd w:fill="FFFFFF" w:val="clear"/>
+        </w:rPr>
+        <w:t xml:space="preserve">Suppose we want to estimate the average weight of an adult male in    Mexico. We draw a random sample of 2,000 men from a population of 3,000,000 men and weigh them. We find that the average person in our sample weighs 200 pounds, and the standard deviation of the sample is 30 pounds. Calculate 94%,98%,96% confidence interval?</w:t>
+      </w:r>
+    </w:p>
+    <w:p>
+      <w:pPr>
+        <w:spacing w:before="0" w:after="160" w:line="259"/>
+        <w:ind w:right="0" w:left="0" w:firstLine="0"/>
+        <w:jc w:val="left"/>
+        <w:rPr>
+          <w:rFonts w:ascii="Segoe UI" w:hAnsi="Segoe UI" w:cs="Segoe UI" w:eastAsia="Segoe UI"/>
+          <w:color w:val="000000"/>
+          <w:spacing w:val="0"/>
+          <w:position w:val="0"/>
+          <w:sz w:val="28"/>
+          <w:shd w:fill="FFFFFF" w:val="clear"/>
+        </w:rPr>
+      </w:pPr>
+      <w:r>
+        <w:rPr>
+          <w:rFonts w:ascii="Segoe UI" w:hAnsi="Segoe UI" w:cs="Segoe UI" w:eastAsia="Segoe UI"/>
+          <w:color w:val="000000"/>
+          <w:spacing w:val="0"/>
+          <w:position w:val="0"/>
+          <w:sz w:val="28"/>
+          <w:shd w:fill="FFFFFF" w:val="clear"/>
+        </w:rPr>
+        <w:t xml:space="preserve">Answer:-</w:t>
+      </w:r>
+    </w:p>
+    <w:p>
+      <w:pPr>
+        <w:spacing w:before="0" w:after="160" w:line="259"/>
+        <w:ind w:right="0" w:left="0" w:firstLine="0"/>
+        <w:jc w:val="left"/>
+        <w:rPr>
+          <w:rFonts w:ascii="Segoe UI" w:hAnsi="Segoe UI" w:cs="Segoe UI" w:eastAsia="Segoe UI"/>
+          <w:color w:val="000000"/>
+          <w:spacing w:val="0"/>
+          <w:position w:val="0"/>
+          <w:sz w:val="28"/>
+          <w:shd w:fill="FFFFFF" w:val="clear"/>
+        </w:rPr>
+      </w:pPr>
+      <w:r>
+        <w:rPr>
+          <w:rFonts w:ascii="Segoe UI" w:hAnsi="Segoe UI" w:cs="Segoe UI" w:eastAsia="Segoe UI"/>
+          <w:color w:val="000000"/>
+          <w:spacing w:val="0"/>
+          <w:position w:val="0"/>
+          <w:sz w:val="28"/>
+          <w:shd w:fill="FFFFFF" w:val="clear"/>
+        </w:rPr>
+        <w:t xml:space="preserve">For a 94% confidence interval, the critical value is approximately </w:t>
+      </w:r>
+    </w:p>
+    <w:p>
+      <w:pPr>
+        <w:spacing w:before="0" w:after="160" w:line="259"/>
+        <w:ind w:right="0" w:left="0" w:firstLine="0"/>
+        <w:jc w:val="left"/>
+        <w:rPr>
+          <w:rFonts w:ascii="Segoe UI" w:hAnsi="Segoe UI" w:cs="Segoe UI" w:eastAsia="Segoe UI"/>
+          <w:color w:val="000000"/>
+          <w:spacing w:val="0"/>
+          <w:position w:val="0"/>
+          <w:sz w:val="28"/>
+          <w:shd w:fill="FFFFFF" w:val="clear"/>
+        </w:rPr>
+      </w:pPr>
+      <w:r>
+        <w:rPr>
+          <w:rFonts w:ascii="Segoe UI" w:hAnsi="Segoe UI" w:cs="Segoe UI" w:eastAsia="Segoe UI"/>
+          <w:color w:val="000000"/>
+          <w:spacing w:val="0"/>
+          <w:position w:val="0"/>
+          <w:sz w:val="28"/>
+          <w:shd w:fill="FFFFFF" w:val="clear"/>
+        </w:rPr>
+        <w:t xml:space="preserve">1.88</w:t>
+      </w:r>
+    </w:p>
+    <w:p>
+      <w:pPr>
+        <w:spacing w:before="0" w:after="160" w:line="259"/>
+        <w:ind w:right="0" w:left="0" w:firstLine="0"/>
+        <w:jc w:val="left"/>
+        <w:rPr>
+          <w:rFonts w:ascii="Segoe UI" w:hAnsi="Segoe UI" w:cs="Segoe UI" w:eastAsia="Segoe UI"/>
+          <w:color w:val="000000"/>
+          <w:spacing w:val="0"/>
+          <w:position w:val="0"/>
+          <w:sz w:val="28"/>
+          <w:shd w:fill="FFFFFF" w:val="clear"/>
+        </w:rPr>
+      </w:pPr>
+      <w:r>
+        <w:rPr>
+          <w:rFonts w:ascii="Segoe UI" w:hAnsi="Segoe UI" w:cs="Segoe UI" w:eastAsia="Segoe UI"/>
+          <w:color w:val="000000"/>
+          <w:spacing w:val="0"/>
+          <w:position w:val="0"/>
+          <w:sz w:val="28"/>
+          <w:shd w:fill="FFFFFF" w:val="clear"/>
+        </w:rPr>
+        <w:t xml:space="preserve">1.88.</w:t>
+      </w:r>
+    </w:p>
+    <w:p>
+      <w:pPr>
+        <w:spacing w:before="0" w:after="160" w:line="259"/>
+        <w:ind w:right="0" w:left="0" w:firstLine="0"/>
+        <w:jc w:val="left"/>
+        <w:rPr>
+          <w:rFonts w:ascii="Segoe UI" w:hAnsi="Segoe UI" w:cs="Segoe UI" w:eastAsia="Segoe UI"/>
+          <w:color w:val="000000"/>
+          <w:spacing w:val="0"/>
+          <w:position w:val="0"/>
+          <w:sz w:val="28"/>
+          <w:shd w:fill="FFFFFF" w:val="clear"/>
+        </w:rPr>
+      </w:pPr>
+      <w:r>
+        <w:rPr>
+          <w:rFonts w:ascii="Segoe UI" w:hAnsi="Segoe UI" w:cs="Segoe UI" w:eastAsia="Segoe UI"/>
+          <w:color w:val="000000"/>
+          <w:spacing w:val="0"/>
+          <w:position w:val="0"/>
+          <w:sz w:val="28"/>
+          <w:shd w:fill="FFFFFF" w:val="clear"/>
+        </w:rPr>
+        <w:t xml:space="preserve">For a 96% confidence interval, the critical value is approximately </w:t>
+      </w:r>
+    </w:p>
+    <w:p>
+      <w:pPr>
+        <w:spacing w:before="0" w:after="160" w:line="259"/>
+        <w:ind w:right="0" w:left="0" w:firstLine="0"/>
+        <w:jc w:val="left"/>
+        <w:rPr>
+          <w:rFonts w:ascii="Segoe UI" w:hAnsi="Segoe UI" w:cs="Segoe UI" w:eastAsia="Segoe UI"/>
+          <w:color w:val="000000"/>
+          <w:spacing w:val="0"/>
+          <w:position w:val="0"/>
+          <w:sz w:val="28"/>
+          <w:shd w:fill="FFFFFF" w:val="clear"/>
+        </w:rPr>
+      </w:pPr>
+      <w:r>
+        <w:rPr>
+          <w:rFonts w:ascii="Segoe UI" w:hAnsi="Segoe UI" w:cs="Segoe UI" w:eastAsia="Segoe UI"/>
+          <w:color w:val="000000"/>
+          <w:spacing w:val="0"/>
+          <w:position w:val="0"/>
+          <w:sz w:val="28"/>
+          <w:shd w:fill="FFFFFF" w:val="clear"/>
+        </w:rPr>
+        <w:t xml:space="preserve">1.96</w:t>
+      </w:r>
+    </w:p>
+    <w:p>
+      <w:pPr>
+        <w:spacing w:before="0" w:after="160" w:line="259"/>
+        <w:ind w:right="0" w:left="0" w:firstLine="0"/>
+        <w:jc w:val="left"/>
+        <w:rPr>
+          <w:rFonts w:ascii="Segoe UI" w:hAnsi="Segoe UI" w:cs="Segoe UI" w:eastAsia="Segoe UI"/>
+          <w:color w:val="000000"/>
+          <w:spacing w:val="0"/>
+          <w:position w:val="0"/>
+          <w:sz w:val="28"/>
+          <w:shd w:fill="FFFFFF" w:val="clear"/>
+        </w:rPr>
+      </w:pPr>
+      <w:r>
+        <w:rPr>
+          <w:rFonts w:ascii="Segoe UI" w:hAnsi="Segoe UI" w:cs="Segoe UI" w:eastAsia="Segoe UI"/>
+          <w:color w:val="000000"/>
+          <w:spacing w:val="0"/>
+          <w:position w:val="0"/>
+          <w:sz w:val="28"/>
+          <w:shd w:fill="FFFFFF" w:val="clear"/>
+        </w:rPr>
+        <w:t xml:space="preserve">1.96.</w:t>
+      </w:r>
+    </w:p>
+    <w:p>
+      <w:pPr>
+        <w:spacing w:before="0" w:after="160" w:line="259"/>
+        <w:ind w:right="0" w:left="0" w:firstLine="0"/>
+        <w:jc w:val="left"/>
+        <w:rPr>
+          <w:rFonts w:ascii="Segoe UI" w:hAnsi="Segoe UI" w:cs="Segoe UI" w:eastAsia="Segoe UI"/>
+          <w:color w:val="000000"/>
+          <w:spacing w:val="0"/>
+          <w:position w:val="0"/>
+          <w:sz w:val="28"/>
+          <w:shd w:fill="FFFFFF" w:val="clear"/>
+        </w:rPr>
+      </w:pPr>
+      <w:r>
+        <w:rPr>
+          <w:rFonts w:ascii="Segoe UI" w:hAnsi="Segoe UI" w:cs="Segoe UI" w:eastAsia="Segoe UI"/>
+          <w:color w:val="000000"/>
+          <w:spacing w:val="0"/>
+          <w:position w:val="0"/>
+          <w:sz w:val="28"/>
+          <w:shd w:fill="FFFFFF" w:val="clear"/>
+        </w:rPr>
+        <w:t xml:space="preserve">For a 98% confidence interval, the critical value is approximately </w:t>
+      </w:r>
+    </w:p>
+    <w:p>
+      <w:pPr>
+        <w:spacing w:before="0" w:after="160" w:line="259"/>
+        <w:ind w:right="0" w:left="0" w:firstLine="0"/>
+        <w:jc w:val="left"/>
+        <w:rPr>
+          <w:rFonts w:ascii="Segoe UI" w:hAnsi="Segoe UI" w:cs="Segoe UI" w:eastAsia="Segoe UI"/>
+          <w:color w:val="000000"/>
+          <w:spacing w:val="0"/>
+          <w:position w:val="0"/>
+          <w:sz w:val="28"/>
+          <w:shd w:fill="FFFFFF" w:val="clear"/>
+        </w:rPr>
+      </w:pPr>
+      <w:r>
+        <w:rPr>
+          <w:rFonts w:ascii="Segoe UI" w:hAnsi="Segoe UI" w:cs="Segoe UI" w:eastAsia="Segoe UI"/>
+          <w:color w:val="000000"/>
+          <w:spacing w:val="0"/>
+          <w:position w:val="0"/>
+          <w:sz w:val="28"/>
+          <w:shd w:fill="FFFFFF" w:val="clear"/>
+        </w:rPr>
+        <w:t xml:space="preserve">2.33</w:t>
+      </w:r>
+    </w:p>
+    <w:p>
+      <w:pPr>
+        <w:spacing w:before="0" w:after="160" w:line="259"/>
+        <w:ind w:right="0" w:left="0" w:firstLine="0"/>
+        <w:jc w:val="left"/>
+        <w:rPr>
+          <w:rFonts w:ascii="Segoe UI" w:hAnsi="Segoe UI" w:cs="Segoe UI" w:eastAsia="Segoe UI"/>
+          <w:color w:val="000000"/>
+          <w:spacing w:val="0"/>
+          <w:position w:val="0"/>
+          <w:sz w:val="28"/>
+          <w:shd w:fill="FFFFFF" w:val="clear"/>
+        </w:rPr>
+      </w:pPr>
+      <w:r>
+        <w:rPr>
+          <w:rFonts w:ascii="Segoe UI" w:hAnsi="Segoe UI" w:cs="Segoe UI" w:eastAsia="Segoe UI"/>
+          <w:color w:val="000000"/>
+          <w:spacing w:val="0"/>
+          <w:position w:val="0"/>
+          <w:sz w:val="28"/>
+          <w:shd w:fill="FFFFFF" w:val="clear"/>
+        </w:rPr>
+        <w:t xml:space="preserve">2.33.</w:t>
+      </w:r>
+    </w:p>
+    <w:p>
+      <w:pPr>
+        <w:spacing w:before="0" w:after="160" w:line="259"/>
+        <w:ind w:right="0" w:left="0" w:firstLine="0"/>
+        <w:jc w:val="both"/>
+        <w:rPr>
+          <w:rFonts w:ascii="Calibri" w:hAnsi="Calibri" w:cs="Calibri" w:eastAsia="Calibri"/>
+          <w:color w:val="000000"/>
+          <w:spacing w:val="0"/>
+          <w:position w:val="0"/>
+          <w:sz w:val="27"/>
+          <w:shd w:fill="FFFFFF" w:val="clear"/>
+        </w:rPr>
+      </w:pPr>
+      <w:r>
+        <w:rPr>
+          <w:rFonts w:ascii="Calibri" w:hAnsi="Calibri" w:cs="Calibri" w:eastAsia="Calibri"/>
+          <w:b/>
+          <w:color w:val="000000"/>
+          <w:spacing w:val="0"/>
+          <w:position w:val="0"/>
+          <w:sz w:val="27"/>
+          <w:shd w:fill="FFFFFF" w:val="clear"/>
+        </w:rPr>
+        <w:t xml:space="preserve">Q12)</w:t>
+      </w:r>
+      <w:r>
+        <w:rPr>
+          <w:rFonts w:ascii="Calibri" w:hAnsi="Calibri" w:cs="Calibri" w:eastAsia="Calibri"/>
+          <w:color w:val="000000"/>
+          <w:spacing w:val="0"/>
+          <w:position w:val="0"/>
+          <w:sz w:val="27"/>
+          <w:shd w:fill="FFFFFF" w:val="clear"/>
+        </w:rPr>
+        <w:t xml:space="preserve">  Below are the scores obtained by a student in tests </w:t>
+      </w:r>
+    </w:p>
+    <w:p>
+      <w:pPr>
+        <w:spacing w:before="0" w:after="160" w:line="259"/>
+        <w:ind w:right="0" w:left="0" w:firstLine="0"/>
+        <w:jc w:val="both"/>
+        <w:rPr>
+          <w:rFonts w:ascii="Calibri" w:hAnsi="Calibri" w:cs="Calibri" w:eastAsia="Calibri"/>
+          <w:b/>
+          <w:color w:val="auto"/>
+          <w:spacing w:val="0"/>
+          <w:position w:val="0"/>
+          <w:sz w:val="40"/>
+          <w:shd w:fill="auto" w:val="clear"/>
+        </w:rPr>
+      </w:pPr>
+      <w:r>
+        <w:rPr>
+          <w:rFonts w:ascii="Calibri" w:hAnsi="Calibri" w:cs="Calibri" w:eastAsia="Calibri"/>
+          <w:b/>
+          <w:color w:val="auto"/>
+          <w:spacing w:val="0"/>
+          <w:position w:val="0"/>
+          <w:sz w:val="32"/>
+          <w:shd w:fill="auto" w:val="clear"/>
+        </w:rPr>
+        <w:t xml:space="preserve">34,36,36,38,38,39,39,40,40,41,41,41,41,42,42,45,49,56</w:t>
+      </w:r>
+    </w:p>
+    <w:p>
+      <w:pPr>
+        <w:numPr>
+          <w:ilvl w:val="0"/>
+          <w:numId w:val="126"/>
+        </w:numPr>
+        <w:spacing w:before="0" w:after="160" w:line="259"/>
+        <w:ind w:right="0" w:left="720" w:hanging="360"/>
+        <w:jc w:val="left"/>
+        <w:rPr>
+          <w:rFonts w:ascii="Calibri" w:hAnsi="Calibri" w:cs="Calibri" w:eastAsia="Calibri"/>
+          <w:color w:val="000000"/>
+          <w:spacing w:val="0"/>
+          <w:position w:val="0"/>
+          <w:sz w:val="28"/>
+          <w:shd w:fill="FFFFFF" w:val="clear"/>
+        </w:rPr>
+      </w:pPr>
+      <w:r>
+        <w:rPr>
+          <w:rFonts w:ascii="Calibri" w:hAnsi="Calibri" w:cs="Calibri" w:eastAsia="Calibri"/>
+          <w:color w:val="000000"/>
+          <w:spacing w:val="0"/>
+          <w:position w:val="0"/>
+          <w:sz w:val="28"/>
+          <w:shd w:fill="FFFFFF" w:val="clear"/>
+        </w:rPr>
+        <w:t xml:space="preserve">Find mean, median, variance, standard deviation.</w:t>
+      </w:r>
+    </w:p>
+    <w:p>
+      <w:pPr>
+        <w:numPr>
+          <w:ilvl w:val="0"/>
+          <w:numId w:val="126"/>
+        </w:numPr>
+        <w:spacing w:before="0" w:after="160" w:line="259"/>
+        <w:ind w:right="0" w:left="720" w:hanging="360"/>
+        <w:jc w:val="left"/>
+        <w:rPr>
+          <w:rFonts w:ascii="Calibri" w:hAnsi="Calibri" w:cs="Calibri" w:eastAsia="Calibri"/>
+          <w:color w:val="auto"/>
+          <w:spacing w:val="0"/>
+          <w:position w:val="0"/>
+          <w:sz w:val="28"/>
+          <w:shd w:fill="auto" w:val="clear"/>
+        </w:rPr>
+      </w:pPr>
+      <w:r>
+        <w:rPr>
+          <w:rFonts w:ascii="Calibri" w:hAnsi="Calibri" w:cs="Calibri" w:eastAsia="Calibri"/>
+          <w:color w:val="auto"/>
+          <w:spacing w:val="0"/>
+          <w:position w:val="0"/>
+          <w:sz w:val="28"/>
+          <w:shd w:fill="auto" w:val="clear"/>
+        </w:rPr>
+        <w:t xml:space="preserve">What can we say about the student marks? </w:t>
+      </w:r>
+    </w:p>
+    <w:p>
+      <w:pPr>
+        <w:spacing w:before="0" w:after="160" w:line="259"/>
+        <w:ind w:right="0" w:left="0" w:firstLine="0"/>
+        <w:jc w:val="left"/>
+        <w:rPr>
+          <w:rFonts w:ascii="Calibri" w:hAnsi="Calibri" w:cs="Calibri" w:eastAsia="Calibri"/>
+          <w:color w:val="auto"/>
+          <w:spacing w:val="0"/>
+          <w:position w:val="0"/>
+          <w:sz w:val="28"/>
+          <w:shd w:fill="auto" w:val="clear"/>
+        </w:rPr>
+      </w:pPr>
+      <w:r>
+        <w:rPr>
+          <w:rFonts w:ascii="Calibri" w:hAnsi="Calibri" w:cs="Calibri" w:eastAsia="Calibri"/>
+          <w:color w:val="auto"/>
+          <w:spacing w:val="0"/>
+          <w:position w:val="0"/>
+          <w:sz w:val="28"/>
+          <w:shd w:fill="auto" w:val="clear"/>
+        </w:rPr>
+        <w:t xml:space="preserve">Answer:-</w:t>
+      </w:r>
+    </w:p>
+    <w:p>
+      <w:pPr>
+        <w:spacing w:before="0" w:after="160" w:line="259"/>
+        <w:ind w:right="0" w:left="0" w:firstLine="0"/>
+        <w:jc w:val="left"/>
+        <w:rPr>
+          <w:rFonts w:ascii="Calibri" w:hAnsi="Calibri" w:cs="Calibri" w:eastAsia="Calibri"/>
+          <w:color w:val="auto"/>
+          <w:spacing w:val="0"/>
+          <w:position w:val="0"/>
+          <w:sz w:val="28"/>
+          <w:shd w:fill="auto" w:val="clear"/>
+        </w:rPr>
+      </w:pPr>
+      <w:r>
+        <w:rPr>
+          <w:rFonts w:ascii="Calibri" w:hAnsi="Calibri" w:cs="Calibri" w:eastAsia="Calibri"/>
+          <w:color w:val="auto"/>
+          <w:spacing w:val="0"/>
+          <w:position w:val="0"/>
+          <w:sz w:val="28"/>
+          <w:shd w:fill="auto" w:val="clear"/>
+        </w:rPr>
+        <w:t xml:space="preserve">Mean (Average):</w:t>
+      </w:r>
+    </w:p>
+    <w:p>
+      <w:pPr>
+        <w:spacing w:before="0" w:after="160" w:line="259"/>
+        <w:ind w:right="0" w:left="0" w:firstLine="0"/>
+        <w:jc w:val="left"/>
+        <w:rPr>
+          <w:rFonts w:ascii="Calibri" w:hAnsi="Calibri" w:cs="Calibri" w:eastAsia="Calibri"/>
+          <w:color w:val="auto"/>
+          <w:spacing w:val="0"/>
+          <w:position w:val="0"/>
+          <w:sz w:val="28"/>
+          <w:shd w:fill="auto" w:val="clear"/>
+        </w:rPr>
+      </w:pPr>
+      <w:r>
+        <w:rPr>
+          <w:rFonts w:ascii="Calibri" w:hAnsi="Calibri" w:cs="Calibri" w:eastAsia="Calibri"/>
+          <w:color w:val="auto"/>
+          <w:spacing w:val="0"/>
+          <w:position w:val="0"/>
+          <w:sz w:val="28"/>
+          <w:shd w:fill="auto" w:val="clear"/>
+        </w:rPr>
+        <w:t xml:space="preserve">Mean</w:t>
+      </w:r>
+    </w:p>
+    <w:p>
+      <w:pPr>
+        <w:spacing w:before="0" w:after="160" w:line="259"/>
+        <w:ind w:right="0" w:left="0" w:firstLine="0"/>
+        <w:jc w:val="left"/>
+        <w:rPr>
+          <w:rFonts w:ascii="Calibri" w:hAnsi="Calibri" w:cs="Calibri" w:eastAsia="Calibri"/>
+          <w:color w:val="auto"/>
+          <w:spacing w:val="0"/>
+          <w:position w:val="0"/>
+          <w:sz w:val="28"/>
+          <w:shd w:fill="auto" w:val="clear"/>
+        </w:rPr>
+      </w:pPr>
+      <w:r>
+        <w:rPr>
+          <w:rFonts w:ascii="Calibri" w:hAnsi="Calibri" w:cs="Calibri" w:eastAsia="Calibri"/>
+          <w:color w:val="auto"/>
+          <w:spacing w:val="0"/>
+          <w:position w:val="0"/>
+          <w:sz w:val="28"/>
+          <w:shd w:fill="auto" w:val="clear"/>
+        </w:rPr>
+        <w:t xml:space="preserve">(</w:t>
+      </w:r>
+    </w:p>
+    <w:p>
+      <w:pPr>
+        <w:spacing w:before="0" w:after="160" w:line="259"/>
+        <w:ind w:right="0" w:left="0" w:firstLine="0"/>
+        <w:jc w:val="left"/>
+        <w:rPr>
+          <w:rFonts w:ascii="Calibri" w:hAnsi="Calibri" w:cs="Calibri" w:eastAsia="Calibri"/>
+          <w:color w:val="auto"/>
+          <w:spacing w:val="0"/>
+          <w:position w:val="0"/>
+          <w:sz w:val="28"/>
+          <w:shd w:fill="auto" w:val="clear"/>
+        </w:rPr>
+      </w:pPr>
+      <w:r>
+        <w:rPr>
+          <w:rFonts w:ascii="Calibri" w:hAnsi="Calibri" w:cs="Calibri" w:eastAsia="Calibri"/>
+          <w:color w:val="auto"/>
+          <w:spacing w:val="0"/>
+          <w:position w:val="0"/>
+          <w:sz w:val="28"/>
+          <w:shd w:fill="auto" w:val="clear"/>
+        </w:rPr>
+        <w:t xml:space="preserve"> </w:t>
+      </w:r>
+    </w:p>
+    <w:p>
+      <w:pPr>
+        <w:spacing w:before="0" w:after="160" w:line="259"/>
+        <w:ind w:right="0" w:left="0" w:firstLine="0"/>
+        <w:jc w:val="left"/>
+        <w:rPr>
+          <w:rFonts w:ascii="Calibri" w:hAnsi="Calibri" w:cs="Calibri" w:eastAsia="Calibri"/>
+          <w:color w:val="auto"/>
+          <w:spacing w:val="0"/>
+          <w:position w:val="0"/>
+          <w:sz w:val="28"/>
+          <w:shd w:fill="auto" w:val="clear"/>
+        </w:rPr>
+      </w:pPr>
+      <w:r>
+        <w:rPr>
+          <w:rFonts w:ascii="Calibri" w:hAnsi="Calibri" w:cs="Calibri" w:eastAsia="Calibri"/>
+          <w:color w:val="auto"/>
+          <w:spacing w:val="0"/>
+          <w:position w:val="0"/>
+          <w:sz w:val="28"/>
+          <w:shd w:fill="auto" w:val="clear"/>
+        </w:rPr>
+        <w:t xml:space="preserve">ˉ</w:t>
+      </w:r>
+    </w:p>
+    <w:p>
+      <w:pPr>
+        <w:spacing w:before="0" w:after="160" w:line="259"/>
+        <w:ind w:right="0" w:left="0" w:firstLine="0"/>
+        <w:jc w:val="left"/>
+        <w:rPr>
+          <w:rFonts w:ascii="Calibri" w:hAnsi="Calibri" w:cs="Calibri" w:eastAsia="Calibri"/>
+          <w:color w:val="auto"/>
+          <w:spacing w:val="0"/>
+          <w:position w:val="0"/>
+          <w:sz w:val="28"/>
+          <w:shd w:fill="auto" w:val="clear"/>
+        </w:rPr>
+      </w:pPr>
+      <w:r>
+        <w:rPr>
+          <w:rFonts w:ascii="Calibri" w:hAnsi="Calibri" w:cs="Calibri" w:eastAsia="Calibri"/>
+          <w:color w:val="auto"/>
+          <w:spacing w:val="0"/>
+          <w:position w:val="0"/>
+          <w:sz w:val="28"/>
+          <w:shd w:fill="auto" w:val="clear"/>
+        </w:rPr>
+        <w:t xml:space="preserve">)</w:t>
+      </w:r>
+    </w:p>
+    <w:p>
+      <w:pPr>
+        <w:spacing w:before="0" w:after="160" w:line="259"/>
+        <w:ind w:right="0" w:left="0" w:firstLine="0"/>
+        <w:jc w:val="left"/>
+        <w:rPr>
+          <w:rFonts w:ascii="Calibri" w:hAnsi="Calibri" w:cs="Calibri" w:eastAsia="Calibri"/>
+          <w:color w:val="auto"/>
+          <w:spacing w:val="0"/>
+          <w:position w:val="0"/>
+          <w:sz w:val="28"/>
+          <w:shd w:fill="auto" w:val="clear"/>
+        </w:rPr>
+      </w:pPr>
+      <w:r>
+        <w:rPr>
+          <w:rFonts w:ascii="Calibri" w:hAnsi="Calibri" w:cs="Calibri" w:eastAsia="Calibri"/>
+          <w:color w:val="auto"/>
+          <w:spacing w:val="0"/>
+          <w:position w:val="0"/>
+          <w:sz w:val="28"/>
+          <w:shd w:fill="auto" w:val="clear"/>
+        </w:rPr>
+        <w:t xml:space="preserve">=</w:t>
+      </w:r>
+    </w:p>
+    <w:p>
+      <w:pPr>
+        <w:spacing w:before="0" w:after="160" w:line="259"/>
+        <w:ind w:right="0" w:left="0" w:firstLine="0"/>
+        <w:jc w:val="left"/>
+        <w:rPr>
+          <w:rFonts w:ascii="Calibri" w:hAnsi="Calibri" w:cs="Calibri" w:eastAsia="Calibri"/>
+          <w:color w:val="auto"/>
+          <w:spacing w:val="0"/>
+          <w:position w:val="0"/>
+          <w:sz w:val="28"/>
+          <w:shd w:fill="auto" w:val="clear"/>
+        </w:rPr>
+      </w:pPr>
+      <w:r>
+        <w:rPr>
+          <w:rFonts w:ascii="Cambria Math" w:hAnsi="Cambria Math" w:cs="Cambria Math" w:eastAsia="Cambria Math"/>
+          <w:color w:val="auto"/>
+          <w:spacing w:val="0"/>
+          <w:position w:val="0"/>
+          <w:sz w:val="28"/>
+          <w:shd w:fill="auto" w:val="clear"/>
+        </w:rPr>
+        <w:t xml:space="preserve">∑</w:t>
+      </w:r>
+    </w:p>
+    <w:p>
+      <w:pPr>
+        <w:spacing w:before="0" w:after="160" w:line="259"/>
+        <w:ind w:right="0" w:left="0" w:firstLine="0"/>
+        <w:jc w:val="left"/>
+        <w:rPr>
+          <w:rFonts w:ascii="Calibri" w:hAnsi="Calibri" w:cs="Calibri" w:eastAsia="Calibri"/>
+          <w:color w:val="auto"/>
+          <w:spacing w:val="0"/>
+          <w:position w:val="0"/>
+          <w:sz w:val="28"/>
+          <w:shd w:fill="auto" w:val="clear"/>
+        </w:rPr>
+      </w:pPr>
+      <w:r>
+        <w:rPr>
+          <w:rFonts w:ascii="Calibri" w:hAnsi="Calibri" w:cs="Calibri" w:eastAsia="Calibri"/>
+          <w:color w:val="auto"/>
+          <w:spacing w:val="0"/>
+          <w:position w:val="0"/>
+          <w:sz w:val="28"/>
+          <w:shd w:fill="auto" w:val="clear"/>
+        </w:rPr>
+        <w:t xml:space="preserve"> </w:t>
+      </w:r>
+    </w:p>
+    <w:p>
+      <w:pPr>
+        <w:spacing w:before="0" w:after="160" w:line="259"/>
+        <w:ind w:right="0" w:left="0" w:firstLine="0"/>
+        <w:jc w:val="left"/>
+        <w:rPr>
+          <w:rFonts w:ascii="Calibri" w:hAnsi="Calibri" w:cs="Calibri" w:eastAsia="Calibri"/>
+          <w:color w:val="auto"/>
+          <w:spacing w:val="0"/>
+          <w:position w:val="0"/>
+          <w:sz w:val="28"/>
+          <w:shd w:fill="auto" w:val="clear"/>
+        </w:rPr>
+      </w:pPr>
+      <w:r>
+        <w:rPr>
+          <w:rFonts w:ascii="Calibri" w:hAnsi="Calibri" w:cs="Calibri" w:eastAsia="Calibri"/>
+          <w:color w:val="auto"/>
+          <w:spacing w:val="0"/>
+          <w:position w:val="0"/>
+          <w:sz w:val="28"/>
+          <w:shd w:fill="auto" w:val="clear"/>
+        </w:rPr>
+        <w:t xml:space="preserve">=</w:t>
+      </w:r>
+    </w:p>
+    <w:p>
+      <w:pPr>
+        <w:spacing w:before="0" w:after="160" w:line="259"/>
+        <w:ind w:right="0" w:left="0" w:firstLine="0"/>
+        <w:jc w:val="left"/>
+        <w:rPr>
+          <w:rFonts w:ascii="Calibri" w:hAnsi="Calibri" w:cs="Calibri" w:eastAsia="Calibri"/>
+          <w:color w:val="auto"/>
+          <w:spacing w:val="0"/>
+          <w:position w:val="0"/>
+          <w:sz w:val="28"/>
+          <w:shd w:fill="auto" w:val="clear"/>
+        </w:rPr>
+      </w:pPr>
+      <w:r>
+        <w:rPr>
+          <w:rFonts w:ascii="Calibri" w:hAnsi="Calibri" w:cs="Calibri" w:eastAsia="Calibri"/>
+          <w:color w:val="auto"/>
+          <w:spacing w:val="0"/>
+          <w:position w:val="0"/>
+          <w:sz w:val="28"/>
+          <w:shd w:fill="auto" w:val="clear"/>
+        </w:rPr>
+        <w:t xml:space="preserve">1</w:t>
+      </w:r>
+    </w:p>
+    <w:p>
+      <w:pPr>
+        <w:spacing w:before="0" w:after="160" w:line="259"/>
+        <w:ind w:right="0" w:left="0" w:firstLine="0"/>
+        <w:jc w:val="left"/>
+        <w:rPr>
+          <w:rFonts w:ascii="Calibri" w:hAnsi="Calibri" w:cs="Calibri" w:eastAsia="Calibri"/>
+          <w:color w:val="auto"/>
+          <w:spacing w:val="0"/>
+          <w:position w:val="0"/>
+          <w:sz w:val="28"/>
+          <w:shd w:fill="auto" w:val="clear"/>
+        </w:rPr>
+      </w:pPr>
+      <w:r>
+        <w:rPr>
+          <w:rFonts w:ascii="Calibri" w:hAnsi="Calibri" w:cs="Calibri" w:eastAsia="Calibri"/>
+          <w:color w:val="auto"/>
+          <w:spacing w:val="0"/>
+          <w:position w:val="0"/>
+          <w:sz w:val="28"/>
+          <w:shd w:fill="auto" w:val="clear"/>
+        </w:rPr>
+        <w:t xml:space="preserve"> </w:t>
+      </w:r>
+    </w:p>
+    <w:p>
+      <w:pPr>
+        <w:spacing w:before="0" w:after="160" w:line="259"/>
+        <w:ind w:right="0" w:left="0" w:firstLine="0"/>
+        <w:jc w:val="left"/>
+        <w:rPr>
+          <w:rFonts w:ascii="Calibri" w:hAnsi="Calibri" w:cs="Calibri" w:eastAsia="Calibri"/>
+          <w:color w:val="auto"/>
+          <w:spacing w:val="0"/>
+          <w:position w:val="0"/>
+          <w:sz w:val="28"/>
+          <w:shd w:fill="auto" w:val="clear"/>
+        </w:rPr>
+      </w:pPr>
+      <w:r>
+        <w:rPr>
+          <w:rFonts w:ascii="Calibri" w:hAnsi="Calibri" w:cs="Calibri" w:eastAsia="Calibri"/>
+          <w:color w:val="auto"/>
+          <w:spacing w:val="0"/>
+          <w:position w:val="0"/>
+          <w:sz w:val="28"/>
+          <w:shd w:fill="auto" w:val="clear"/>
+        </w:rPr>
+        <w:t xml:space="preserve"> </w:t>
+      </w:r>
+    </w:p>
+    <w:p>
+      <w:pPr>
+        <w:spacing w:before="0" w:after="160" w:line="259"/>
+        <w:ind w:right="0" w:left="0" w:firstLine="0"/>
+        <w:jc w:val="left"/>
+        <w:rPr>
+          <w:rFonts w:ascii="Calibri" w:hAnsi="Calibri" w:cs="Calibri" w:eastAsia="Calibri"/>
+          <w:color w:val="auto"/>
+          <w:spacing w:val="0"/>
+          <w:position w:val="0"/>
+          <w:sz w:val="28"/>
+          <w:shd w:fill="auto" w:val="clear"/>
+        </w:rPr>
+      </w:pPr>
+      <w:r>
+        <w:rPr>
+          <w:rFonts w:ascii="Calibri" w:hAnsi="Calibri" w:cs="Calibri" w:eastAsia="Calibri"/>
+          <w:color w:val="auto"/>
+          <w:spacing w:val="0"/>
+          <w:position w:val="0"/>
+          <w:sz w:val="28"/>
+          <w:shd w:fill="auto" w:val="clear"/>
+        </w:rPr>
+        <w:t xml:space="preserve"> </w:t>
+      </w:r>
+    </w:p>
+    <w:p>
+      <w:pPr>
+        <w:spacing w:before="0" w:after="160" w:line="259"/>
+        <w:ind w:right="0" w:left="0" w:firstLine="0"/>
+        <w:jc w:val="left"/>
+        <w:rPr>
+          <w:rFonts w:ascii="Calibri" w:hAnsi="Calibri" w:cs="Calibri" w:eastAsia="Calibri"/>
+          <w:color w:val="auto"/>
+          <w:spacing w:val="0"/>
+          <w:position w:val="0"/>
+          <w:sz w:val="28"/>
+          <w:shd w:fill="auto" w:val="clear"/>
+        </w:rPr>
+      </w:pPr>
+      <w:r>
+        <w:rPr>
+          <w:rFonts w:ascii="Calibri" w:hAnsi="Calibri" w:cs="Calibri" w:eastAsia="Calibri"/>
+          <w:color w:val="auto"/>
+          <w:spacing w:val="0"/>
+          <w:position w:val="0"/>
+          <w:sz w:val="28"/>
+          <w:shd w:fill="auto" w:val="clear"/>
+        </w:rPr>
+        <w:t xml:space="preserve"> </w:t>
+      </w:r>
+    </w:p>
+    <w:p>
+      <w:pPr>
+        <w:spacing w:before="0" w:after="160" w:line="259"/>
+        <w:ind w:right="0" w:left="0" w:firstLine="0"/>
+        <w:jc w:val="left"/>
+        <w:rPr>
+          <w:rFonts w:ascii="Calibri" w:hAnsi="Calibri" w:cs="Calibri" w:eastAsia="Calibri"/>
+          <w:color w:val="auto"/>
+          <w:spacing w:val="0"/>
+          <w:position w:val="0"/>
+          <w:sz w:val="28"/>
+          <w:shd w:fill="auto" w:val="clear"/>
+        </w:rPr>
+      </w:pPr>
+      <w:r>
+        <w:rPr>
+          <w:rFonts w:ascii="Calibri" w:hAnsi="Calibri" w:cs="Calibri" w:eastAsia="Calibri"/>
+          <w:color w:val="auto"/>
+          <w:spacing w:val="0"/>
+          <w:position w:val="0"/>
+          <w:sz w:val="28"/>
+          <w:shd w:fill="auto" w:val="clear"/>
+        </w:rPr>
+        <w:t xml:space="preserve">Mean( </w:t>
+      </w:r>
+    </w:p>
+    <w:p>
+      <w:pPr>
+        <w:spacing w:before="0" w:after="160" w:line="259"/>
+        <w:ind w:right="0" w:left="0" w:firstLine="0"/>
+        <w:jc w:val="left"/>
+        <w:rPr>
+          <w:rFonts w:ascii="Calibri" w:hAnsi="Calibri" w:cs="Calibri" w:eastAsia="Calibri"/>
+          <w:color w:val="auto"/>
+          <w:spacing w:val="0"/>
+          <w:position w:val="0"/>
+          <w:sz w:val="28"/>
+          <w:shd w:fill="auto" w:val="clear"/>
+        </w:rPr>
+      </w:pPr>
+      <w:r>
+        <w:rPr>
+          <w:rFonts w:ascii="Calibri" w:hAnsi="Calibri" w:cs="Calibri" w:eastAsia="Calibri"/>
+          <w:color w:val="auto"/>
+          <w:spacing w:val="0"/>
+          <w:position w:val="0"/>
+          <w:sz w:val="28"/>
+          <w:shd w:fill="auto" w:val="clear"/>
+        </w:rPr>
+        <w:t xml:space="preserve">X</w:t>
+      </w:r>
+    </w:p>
+    <w:p>
+      <w:pPr>
+        <w:spacing w:before="0" w:after="160" w:line="259"/>
+        <w:ind w:right="0" w:left="0" w:firstLine="0"/>
+        <w:jc w:val="left"/>
+        <w:rPr>
+          <w:rFonts w:ascii="Calibri" w:hAnsi="Calibri" w:cs="Calibri" w:eastAsia="Calibri"/>
+          <w:color w:val="auto"/>
+          <w:spacing w:val="0"/>
+          <w:position w:val="0"/>
+          <w:sz w:val="28"/>
+          <w:shd w:fill="auto" w:val="clear"/>
+        </w:rPr>
+      </w:pPr>
+      <w:r>
+        <w:rPr>
+          <w:rFonts w:ascii="Calibri" w:hAnsi="Calibri" w:cs="Calibri" w:eastAsia="Calibri"/>
+          <w:color w:val="auto"/>
+          <w:spacing w:val="0"/>
+          <w:position w:val="0"/>
+          <w:sz w:val="28"/>
+          <w:shd w:fill="auto" w:val="clear"/>
+        </w:rPr>
+        <w:t xml:space="preserve">ˉ</w:t>
+      </w:r>
+    </w:p>
+    <w:p>
+      <w:pPr>
+        <w:spacing w:before="0" w:after="160" w:line="259"/>
+        <w:ind w:right="0" w:left="0" w:firstLine="0"/>
+        <w:jc w:val="left"/>
+        <w:rPr>
+          <w:rFonts w:ascii="Calibri" w:hAnsi="Calibri" w:cs="Calibri" w:eastAsia="Calibri"/>
+          <w:color w:val="auto"/>
+          <w:spacing w:val="0"/>
+          <w:position w:val="0"/>
+          <w:sz w:val="28"/>
+          <w:shd w:fill="auto" w:val="clear"/>
+        </w:rPr>
+      </w:pPr>
+      <w:r>
+        <w:rPr>
+          <w:rFonts w:ascii="Calibri" w:hAnsi="Calibri" w:cs="Calibri" w:eastAsia="Calibri"/>
+          <w:color w:val="auto"/>
+          <w:spacing w:val="0"/>
+          <w:position w:val="0"/>
+          <w:sz w:val="28"/>
+          <w:shd w:fill="auto" w:val="clear"/>
+        </w:rPr>
+        <w:t xml:space="preserve"> )= </w:t>
+      </w:r>
+    </w:p>
+    <w:p>
+      <w:pPr>
+        <w:spacing w:before="0" w:after="160" w:line="259"/>
+        <w:ind w:right="0" w:left="0" w:firstLine="0"/>
+        <w:jc w:val="left"/>
+        <w:rPr>
+          <w:rFonts w:ascii="Calibri" w:hAnsi="Calibri" w:cs="Calibri" w:eastAsia="Calibri"/>
+          <w:color w:val="auto"/>
+          <w:spacing w:val="0"/>
+          <w:position w:val="0"/>
+          <w:sz w:val="28"/>
+          <w:shd w:fill="auto" w:val="clear"/>
+        </w:rPr>
+      </w:pPr>
+      <w:r>
+        <w:rPr>
+          <w:rFonts w:ascii="Calibri" w:hAnsi="Calibri" w:cs="Calibri" w:eastAsia="Calibri"/>
+          <w:color w:val="auto"/>
+          <w:spacing w:val="0"/>
+          <w:position w:val="0"/>
+          <w:sz w:val="28"/>
+          <w:shd w:fill="auto" w:val="clear"/>
+        </w:rPr>
+        <w:t xml:space="preserve">n</w:t>
+      </w:r>
+    </w:p>
+    <w:p>
+      <w:pPr>
+        <w:spacing w:before="0" w:after="160" w:line="259"/>
+        <w:ind w:right="0" w:left="0" w:firstLine="0"/>
+        <w:jc w:val="left"/>
+        <w:rPr>
+          <w:rFonts w:ascii="Calibri" w:hAnsi="Calibri" w:cs="Calibri" w:eastAsia="Calibri"/>
+          <w:color w:val="auto"/>
+          <w:spacing w:val="0"/>
+          <w:position w:val="0"/>
+          <w:sz w:val="28"/>
+          <w:shd w:fill="auto" w:val="clear"/>
+        </w:rPr>
+      </w:pPr>
+      <w:r>
+        <w:rPr>
+          <w:rFonts w:ascii="Cambria Math" w:hAnsi="Cambria Math" w:cs="Cambria Math" w:eastAsia="Cambria Math"/>
+          <w:color w:val="auto"/>
+          <w:spacing w:val="0"/>
+          <w:position w:val="0"/>
+          <w:sz w:val="28"/>
+          <w:shd w:fill="auto" w:val="clear"/>
+        </w:rPr>
+        <w:t xml:space="preserve">∑</w:t>
+      </w:r>
+      <w:r>
+        <w:rPr>
+          <w:rFonts w:ascii="Calibri" w:hAnsi="Calibri" w:cs="Calibri" w:eastAsia="Calibri"/>
+          <w:color w:val="auto"/>
+          <w:spacing w:val="0"/>
+          <w:position w:val="0"/>
+          <w:sz w:val="28"/>
+          <w:shd w:fill="auto" w:val="clear"/>
+        </w:rPr>
+        <w:t xml:space="preserve"> </w:t>
+      </w:r>
+    </w:p>
+    <w:p>
+      <w:pPr>
+        <w:spacing w:before="0" w:after="160" w:line="259"/>
+        <w:ind w:right="0" w:left="0" w:firstLine="0"/>
+        <w:jc w:val="left"/>
+        <w:rPr>
+          <w:rFonts w:ascii="Calibri" w:hAnsi="Calibri" w:cs="Calibri" w:eastAsia="Calibri"/>
+          <w:color w:val="auto"/>
+          <w:spacing w:val="0"/>
+          <w:position w:val="0"/>
+          <w:sz w:val="28"/>
+          <w:shd w:fill="auto" w:val="clear"/>
+        </w:rPr>
+      </w:pPr>
+      <w:r>
+        <w:rPr>
+          <w:rFonts w:ascii="Calibri" w:hAnsi="Calibri" w:cs="Calibri" w:eastAsia="Calibri"/>
+          <w:color w:val="auto"/>
+          <w:spacing w:val="0"/>
+          <w:position w:val="0"/>
+          <w:sz w:val="28"/>
+          <w:shd w:fill="auto" w:val="clear"/>
+        </w:rPr>
+        <w:t xml:space="preserve">i=1</w:t>
+      </w:r>
+    </w:p>
+    <w:p>
+      <w:pPr>
+        <w:spacing w:before="0" w:after="160" w:line="259"/>
+        <w:ind w:right="0" w:left="0" w:firstLine="0"/>
+        <w:jc w:val="left"/>
+        <w:rPr>
+          <w:rFonts w:ascii="Calibri" w:hAnsi="Calibri" w:cs="Calibri" w:eastAsia="Calibri"/>
+          <w:color w:val="auto"/>
+          <w:spacing w:val="0"/>
+          <w:position w:val="0"/>
+          <w:sz w:val="28"/>
+          <w:shd w:fill="auto" w:val="clear"/>
+        </w:rPr>
+      </w:pPr>
+      <w:r>
+        <w:rPr>
+          <w:rFonts w:ascii="Calibri" w:hAnsi="Calibri" w:cs="Calibri" w:eastAsia="Calibri"/>
+          <w:color w:val="auto"/>
+          <w:spacing w:val="0"/>
+          <w:position w:val="0"/>
+          <w:sz w:val="28"/>
+          <w:shd w:fill="auto" w:val="clear"/>
+        </w:rPr>
+        <w:t xml:space="preserve">n</w:t>
+      </w:r>
+    </w:p>
+    <w:p>
+      <w:pPr>
+        <w:spacing w:before="0" w:after="160" w:line="259"/>
+        <w:ind w:right="0" w:left="0" w:firstLine="0"/>
+        <w:jc w:val="left"/>
+        <w:rPr>
+          <w:rFonts w:ascii="Calibri" w:hAnsi="Calibri" w:cs="Calibri" w:eastAsia="Calibri"/>
+          <w:color w:val="auto"/>
+          <w:spacing w:val="0"/>
+          <w:position w:val="0"/>
+          <w:sz w:val="28"/>
+          <w:shd w:fill="auto" w:val="clear"/>
+        </w:rPr>
+      </w:pPr>
+      <w:r>
+        <w:rPr>
+          <w:rFonts w:ascii="Calibri" w:hAnsi="Calibri" w:cs="Calibri" w:eastAsia="Calibri"/>
+          <w:color w:val="auto"/>
+          <w:spacing w:val="0"/>
+          <w:position w:val="0"/>
+          <w:sz w:val="28"/>
+          <w:shd w:fill="auto" w:val="clear"/>
+        </w:rPr>
+        <w:t xml:space="preserve">​</w:t>
+      </w:r>
+    </w:p>
+    <w:p>
+      <w:pPr>
+        <w:spacing w:before="0" w:after="160" w:line="259"/>
+        <w:ind w:right="0" w:left="0" w:firstLine="0"/>
+        <w:jc w:val="left"/>
+        <w:rPr>
+          <w:rFonts w:ascii="Calibri" w:hAnsi="Calibri" w:cs="Calibri" w:eastAsia="Calibri"/>
+          <w:color w:val="auto"/>
+          <w:spacing w:val="0"/>
+          <w:position w:val="0"/>
+          <w:sz w:val="28"/>
+          <w:shd w:fill="auto" w:val="clear"/>
+        </w:rPr>
+      </w:pPr>
+      <w:r>
+        <w:rPr>
+          <w:rFonts w:ascii="Calibri" w:hAnsi="Calibri" w:cs="Calibri" w:eastAsia="Calibri"/>
+          <w:color w:val="auto"/>
+          <w:spacing w:val="0"/>
+          <w:position w:val="0"/>
+          <w:sz w:val="28"/>
+          <w:shd w:fill="auto" w:val="clear"/>
+        </w:rPr>
+        <w:t xml:space="preserve"> x </w:t>
+      </w:r>
+    </w:p>
+    <w:p>
+      <w:pPr>
+        <w:spacing w:before="0" w:after="160" w:line="259"/>
+        <w:ind w:right="0" w:left="0" w:firstLine="0"/>
+        <w:jc w:val="left"/>
+        <w:rPr>
+          <w:rFonts w:ascii="Calibri" w:hAnsi="Calibri" w:cs="Calibri" w:eastAsia="Calibri"/>
+          <w:color w:val="auto"/>
+          <w:spacing w:val="0"/>
+          <w:position w:val="0"/>
+          <w:sz w:val="28"/>
+          <w:shd w:fill="auto" w:val="clear"/>
+        </w:rPr>
+      </w:pPr>
+      <w:r>
+        <w:rPr>
+          <w:rFonts w:ascii="Calibri" w:hAnsi="Calibri" w:cs="Calibri" w:eastAsia="Calibri"/>
+          <w:color w:val="auto"/>
+          <w:spacing w:val="0"/>
+          <w:position w:val="0"/>
+          <w:sz w:val="28"/>
+          <w:shd w:fill="auto" w:val="clear"/>
+        </w:rPr>
+        <w:t xml:space="preserve">i</w:t>
+      </w:r>
+    </w:p>
+    <w:p>
+      <w:pPr>
+        <w:spacing w:before="0" w:after="160" w:line="259"/>
+        <w:ind w:right="0" w:left="0" w:firstLine="0"/>
+        <w:jc w:val="left"/>
+        <w:rPr>
+          <w:rFonts w:ascii="Calibri" w:hAnsi="Calibri" w:cs="Calibri" w:eastAsia="Calibri"/>
+          <w:color w:val="auto"/>
+          <w:spacing w:val="0"/>
+          <w:position w:val="0"/>
+          <w:sz w:val="28"/>
+          <w:shd w:fill="auto" w:val="clear"/>
+        </w:rPr>
+      </w:pPr>
+      <w:r>
+        <w:rPr>
+          <w:rFonts w:ascii="Calibri" w:hAnsi="Calibri" w:cs="Calibri" w:eastAsia="Calibri"/>
+          <w:color w:val="auto"/>
+          <w:spacing w:val="0"/>
+          <w:position w:val="0"/>
+          <w:sz w:val="28"/>
+          <w:shd w:fill="auto" w:val="clear"/>
+        </w:rPr>
+        <w:t xml:space="preserve">​</w:t>
+      </w:r>
+    </w:p>
+    <w:p>
+      <w:pPr>
+        <w:spacing w:before="0" w:after="160" w:line="259"/>
+        <w:ind w:right="0" w:left="0" w:firstLine="0"/>
+        <w:jc w:val="left"/>
+        <w:rPr>
+          <w:rFonts w:ascii="Calibri" w:hAnsi="Calibri" w:cs="Calibri" w:eastAsia="Calibri"/>
+          <w:color w:val="auto"/>
+          <w:spacing w:val="0"/>
+          <w:position w:val="0"/>
+          <w:sz w:val="28"/>
+          <w:shd w:fill="auto" w:val="clear"/>
+        </w:rPr>
+      </w:pPr>
+      <w:r>
+        <w:rPr>
+          <w:rFonts w:ascii="Calibri" w:hAnsi="Calibri" w:cs="Calibri" w:eastAsia="Calibri"/>
+          <w:color w:val="auto"/>
+          <w:spacing w:val="0"/>
+          <w:position w:val="0"/>
+          <w:sz w:val="28"/>
+          <w:shd w:fill="auto" w:val="clear"/>
+        </w:rPr>
+        <w:t xml:space="preserve"> </w:t>
+      </w:r>
+    </w:p>
+    <w:p>
+      <w:pPr>
+        <w:spacing w:before="0" w:after="160" w:line="259"/>
+        <w:ind w:right="0" w:left="0" w:firstLine="0"/>
+        <w:jc w:val="left"/>
+        <w:rPr>
+          <w:rFonts w:ascii="Calibri" w:hAnsi="Calibri" w:cs="Calibri" w:eastAsia="Calibri"/>
+          <w:color w:val="auto"/>
+          <w:spacing w:val="0"/>
+          <w:position w:val="0"/>
+          <w:sz w:val="28"/>
+          <w:shd w:fill="auto" w:val="clear"/>
+        </w:rPr>
+      </w:pPr>
+      <w:r>
+        <w:rPr>
+          <w:rFonts w:ascii="Calibri" w:hAnsi="Calibri" w:cs="Calibri" w:eastAsia="Calibri"/>
+          <w:color w:val="auto"/>
+          <w:spacing w:val="0"/>
+          <w:position w:val="0"/>
+          <w:sz w:val="28"/>
+          <w:shd w:fill="auto" w:val="clear"/>
+        </w:rPr>
+        <w:t xml:space="preserve">​</w:t>
+      </w:r>
+    </w:p>
+    <w:p>
+      <w:pPr>
+        <w:spacing w:before="0" w:after="160" w:line="259"/>
+        <w:ind w:right="0" w:left="0" w:firstLine="0"/>
+        <w:jc w:val="left"/>
+        <w:rPr>
+          <w:rFonts w:ascii="Calibri" w:hAnsi="Calibri" w:cs="Calibri" w:eastAsia="Calibri"/>
+          <w:color w:val="auto"/>
+          <w:spacing w:val="0"/>
+          <w:position w:val="0"/>
+          <w:sz w:val="28"/>
+          <w:shd w:fill="auto" w:val="clear"/>
+        </w:rPr>
+      </w:pPr>
+      <w:r>
+        <w:rPr>
+          <w:rFonts w:ascii="Calibri" w:hAnsi="Calibri" w:cs="Calibri" w:eastAsia="Calibri"/>
+          <w:color w:val="auto"/>
+          <w:spacing w:val="0"/>
+          <w:position w:val="0"/>
+          <w:sz w:val="28"/>
+          <w:shd w:fill="auto" w:val="clear"/>
+        </w:rPr>
+        <w:t xml:space="preserve"> </w:t>
+      </w:r>
+    </w:p>
+    <w:p>
+      <w:pPr>
+        <w:spacing w:before="0" w:after="160" w:line="259"/>
+        <w:ind w:right="0" w:left="0" w:firstLine="0"/>
+        <w:jc w:val="left"/>
+        <w:rPr>
+          <w:rFonts w:ascii="Calibri" w:hAnsi="Calibri" w:cs="Calibri" w:eastAsia="Calibri"/>
+          <w:color w:val="auto"/>
+          <w:spacing w:val="0"/>
+          <w:position w:val="0"/>
+          <w:sz w:val="28"/>
+          <w:shd w:fill="auto" w:val="clear"/>
+        </w:rPr>
+      </w:pPr>
+      <w:r>
+        <w:rPr>
+          <w:rFonts w:ascii="Calibri" w:hAnsi="Calibri" w:cs="Calibri" w:eastAsia="Calibri"/>
+          <w:color w:val="auto"/>
+          <w:spacing w:val="0"/>
+          <w:position w:val="0"/>
+          <w:sz w:val="28"/>
+          <w:shd w:fill="auto" w:val="clear"/>
+        </w:rPr>
+        <w:t xml:space="preserve">Calculate the sum of all scores and divide by the number of scores.</w:t>
+      </w:r>
+    </w:p>
+    <w:p>
+      <w:pPr>
+        <w:spacing w:before="0" w:after="160" w:line="259"/>
+        <w:ind w:right="0" w:left="0" w:firstLine="0"/>
+        <w:jc w:val="left"/>
+        <w:rPr>
+          <w:rFonts w:ascii="Calibri" w:hAnsi="Calibri" w:cs="Calibri" w:eastAsia="Calibri"/>
+          <w:color w:val="auto"/>
+          <w:spacing w:val="0"/>
+          <w:position w:val="0"/>
+          <w:sz w:val="28"/>
+          <w:shd w:fill="auto" w:val="clear"/>
+        </w:rPr>
+      </w:pPr>
+    </w:p>
+    <w:p>
+      <w:pPr>
+        <w:spacing w:before="0" w:after="160" w:line="259"/>
+        <w:ind w:right="0" w:left="0" w:firstLine="0"/>
+        <w:jc w:val="left"/>
+        <w:rPr>
+          <w:rFonts w:ascii="Calibri" w:hAnsi="Calibri" w:cs="Calibri" w:eastAsia="Calibri"/>
+          <w:color w:val="auto"/>
+          <w:spacing w:val="0"/>
+          <w:position w:val="0"/>
+          <w:sz w:val="28"/>
+          <w:shd w:fill="auto" w:val="clear"/>
+        </w:rPr>
+      </w:pPr>
+      <w:r>
+        <w:rPr>
+          <w:rFonts w:ascii="Calibri" w:hAnsi="Calibri" w:cs="Calibri" w:eastAsia="Calibri"/>
+          <w:color w:val="auto"/>
+          <w:spacing w:val="0"/>
+          <w:position w:val="0"/>
+          <w:sz w:val="28"/>
+          <w:shd w:fill="auto" w:val="clear"/>
+        </w:rPr>
+        <w:t xml:space="preserve">Median:</w:t>
+      </w:r>
+    </w:p>
+    <w:p>
+      <w:pPr>
+        <w:spacing w:before="0" w:after="160" w:line="259"/>
+        <w:ind w:right="0" w:left="0" w:firstLine="0"/>
+        <w:jc w:val="left"/>
+        <w:rPr>
+          <w:rFonts w:ascii="Calibri" w:hAnsi="Calibri" w:cs="Calibri" w:eastAsia="Calibri"/>
+          <w:color w:val="auto"/>
+          <w:spacing w:val="0"/>
+          <w:position w:val="0"/>
+          <w:sz w:val="28"/>
+          <w:shd w:fill="auto" w:val="clear"/>
+        </w:rPr>
+      </w:pPr>
+      <w:r>
+        <w:rPr>
+          <w:rFonts w:ascii="Calibri" w:hAnsi="Calibri" w:cs="Calibri" w:eastAsia="Calibri"/>
+          <w:color w:val="auto"/>
+          <w:spacing w:val="0"/>
+          <w:position w:val="0"/>
+          <w:sz w:val="28"/>
+          <w:shd w:fill="auto" w:val="clear"/>
+        </w:rPr>
+        <w:t xml:space="preserve">The median is the middle value of a sorted dataset. If the number of data points is odd, it's the middle value. If the number of data points is even, it's the average of the two middle values.</w:t>
+      </w:r>
+    </w:p>
+    <w:p>
+      <w:pPr>
+        <w:spacing w:before="0" w:after="160" w:line="259"/>
+        <w:ind w:right="0" w:left="0" w:firstLine="0"/>
+        <w:jc w:val="left"/>
+        <w:rPr>
+          <w:rFonts w:ascii="Calibri" w:hAnsi="Calibri" w:cs="Calibri" w:eastAsia="Calibri"/>
+          <w:color w:val="auto"/>
+          <w:spacing w:val="0"/>
+          <w:position w:val="0"/>
+          <w:sz w:val="28"/>
+          <w:shd w:fill="auto" w:val="clear"/>
+        </w:rPr>
+      </w:pPr>
+    </w:p>
+    <w:p>
+      <w:pPr>
+        <w:spacing w:before="0" w:after="160" w:line="259"/>
+        <w:ind w:right="0" w:left="0" w:firstLine="0"/>
+        <w:jc w:val="left"/>
+        <w:rPr>
+          <w:rFonts w:ascii="Calibri" w:hAnsi="Calibri" w:cs="Calibri" w:eastAsia="Calibri"/>
+          <w:color w:val="auto"/>
+          <w:spacing w:val="0"/>
+          <w:position w:val="0"/>
+          <w:sz w:val="28"/>
+          <w:shd w:fill="auto" w:val="clear"/>
+        </w:rPr>
+      </w:pPr>
+      <w:r>
+        <w:rPr>
+          <w:rFonts w:ascii="Calibri" w:hAnsi="Calibri" w:cs="Calibri" w:eastAsia="Calibri"/>
+          <w:color w:val="auto"/>
+          <w:spacing w:val="0"/>
+          <w:position w:val="0"/>
+          <w:sz w:val="28"/>
+          <w:shd w:fill="auto" w:val="clear"/>
+        </w:rPr>
+        <w:t xml:space="preserve">Variance:</w:t>
+      </w:r>
+    </w:p>
+    <w:p>
+      <w:pPr>
+        <w:spacing w:before="0" w:after="160" w:line="259"/>
+        <w:ind w:right="0" w:left="0" w:firstLine="0"/>
+        <w:jc w:val="left"/>
+        <w:rPr>
+          <w:rFonts w:ascii="Calibri" w:hAnsi="Calibri" w:cs="Calibri" w:eastAsia="Calibri"/>
+          <w:color w:val="auto"/>
+          <w:spacing w:val="0"/>
+          <w:position w:val="0"/>
+          <w:sz w:val="28"/>
+          <w:shd w:fill="auto" w:val="clear"/>
+        </w:rPr>
+      </w:pPr>
+      <w:r>
+        <w:rPr>
+          <w:rFonts w:ascii="Calibri" w:hAnsi="Calibri" w:cs="Calibri" w:eastAsia="Calibri"/>
+          <w:color w:val="auto"/>
+          <w:spacing w:val="0"/>
+          <w:position w:val="0"/>
+          <w:sz w:val="28"/>
+          <w:shd w:fill="auto" w:val="clear"/>
+        </w:rPr>
+        <w:t xml:space="preserve">Variance(2)=</w:t>
+      </w:r>
+      <w:r>
+        <w:rPr>
+          <w:rFonts w:ascii="Cambria Math" w:hAnsi="Cambria Math" w:cs="Cambria Math" w:eastAsia="Cambria Math"/>
+          <w:color w:val="auto"/>
+          <w:spacing w:val="0"/>
+          <w:position w:val="0"/>
+          <w:sz w:val="28"/>
+          <w:shd w:fill="auto" w:val="clear"/>
+        </w:rPr>
+        <w:t xml:space="preserve">∑</w:t>
+      </w:r>
+      <w:r>
+        <w:rPr>
+          <w:rFonts w:ascii="Calibri" w:hAnsi="Calibri" w:cs="Calibri" w:eastAsia="Calibri"/>
+          <w:color w:val="auto"/>
+          <w:spacing w:val="0"/>
+          <w:position w:val="0"/>
+          <w:sz w:val="28"/>
+          <w:shd w:fill="auto" w:val="clear"/>
+        </w:rPr>
+        <w:t xml:space="preserve">=1(</w:t>
+      </w:r>
+      <w:r>
+        <w:rPr>
+          <w:rFonts w:ascii="Cambria Math" w:hAnsi="Cambria Math" w:cs="Cambria Math" w:eastAsia="Cambria Math"/>
+          <w:color w:val="auto"/>
+          <w:spacing w:val="0"/>
+          <w:position w:val="0"/>
+          <w:sz w:val="28"/>
+          <w:shd w:fill="auto" w:val="clear"/>
+        </w:rPr>
+        <w:t xml:space="preserve">−</w:t>
+      </w:r>
+      <w:r>
+        <w:rPr>
+          <w:rFonts w:ascii="Calibri" w:hAnsi="Calibri" w:cs="Calibri" w:eastAsia="Calibri"/>
+          <w:color w:val="auto"/>
+          <w:spacing w:val="0"/>
+          <w:position w:val="0"/>
+          <w:sz w:val="28"/>
+          <w:shd w:fill="auto" w:val="clear"/>
+        </w:rPr>
+        <w:t xml:space="preserve">ˉ)2</w:t>
+      </w:r>
+      <w:r>
+        <w:rPr>
+          <w:rFonts w:ascii="Cambria Math" w:hAnsi="Cambria Math" w:cs="Cambria Math" w:eastAsia="Cambria Math"/>
+          <w:color w:val="auto"/>
+          <w:spacing w:val="0"/>
+          <w:position w:val="0"/>
+          <w:sz w:val="28"/>
+          <w:shd w:fill="auto" w:val="clear"/>
+        </w:rPr>
+        <w:t xml:space="preserve">−</w:t>
+      </w:r>
+      <w:r>
+        <w:rPr>
+          <w:rFonts w:ascii="Calibri" w:hAnsi="Calibri" w:cs="Calibri" w:eastAsia="Calibri"/>
+          <w:color w:val="auto"/>
+          <w:spacing w:val="0"/>
+          <w:position w:val="0"/>
+          <w:sz w:val="28"/>
+          <w:shd w:fill="auto" w:val="clear"/>
+        </w:rPr>
+        <w:t xml:space="preserve">1</w:t>
+      </w:r>
+    </w:p>
+    <w:p>
+      <w:pPr>
+        <w:spacing w:before="0" w:after="160" w:line="259"/>
+        <w:ind w:right="0" w:left="0" w:firstLine="0"/>
+        <w:jc w:val="left"/>
+        <w:rPr>
+          <w:rFonts w:ascii="Calibri" w:hAnsi="Calibri" w:cs="Calibri" w:eastAsia="Calibri"/>
+          <w:color w:val="auto"/>
+          <w:spacing w:val="0"/>
+          <w:position w:val="0"/>
+          <w:sz w:val="28"/>
+          <w:shd w:fill="auto" w:val="clear"/>
+        </w:rPr>
+      </w:pPr>
+      <w:r>
+        <w:rPr>
+          <w:rFonts w:ascii="Calibri" w:hAnsi="Calibri" w:cs="Calibri" w:eastAsia="Calibri"/>
+          <w:color w:val="auto"/>
+          <w:spacing w:val="0"/>
+          <w:position w:val="0"/>
+          <w:sz w:val="28"/>
+          <w:shd w:fill="auto" w:val="clear"/>
+        </w:rPr>
+        <w:t xml:space="preserve">Variance(s2 )=n</w:t>
+      </w:r>
+      <w:r>
+        <w:rPr>
+          <w:rFonts w:ascii="Cambria Math" w:hAnsi="Cambria Math" w:cs="Cambria Math" w:eastAsia="Cambria Math"/>
+          <w:color w:val="auto"/>
+          <w:spacing w:val="0"/>
+          <w:position w:val="0"/>
+          <w:sz w:val="28"/>
+          <w:shd w:fill="auto" w:val="clear"/>
+        </w:rPr>
+        <w:t xml:space="preserve">−</w:t>
+      </w:r>
+      <w:r>
+        <w:rPr>
+          <w:rFonts w:ascii="Calibri" w:hAnsi="Calibri" w:cs="Calibri" w:eastAsia="Calibri"/>
+          <w:color w:val="auto"/>
+          <w:spacing w:val="0"/>
+          <w:position w:val="0"/>
+          <w:sz w:val="28"/>
+          <w:shd w:fill="auto" w:val="clear"/>
+        </w:rPr>
+        <w:t xml:space="preserve">1</w:t>
+      </w:r>
+      <w:r>
+        <w:rPr>
+          <w:rFonts w:ascii="Cambria Math" w:hAnsi="Cambria Math" w:cs="Cambria Math" w:eastAsia="Cambria Math"/>
+          <w:color w:val="auto"/>
+          <w:spacing w:val="0"/>
+          <w:position w:val="0"/>
+          <w:sz w:val="28"/>
+          <w:shd w:fill="auto" w:val="clear"/>
+        </w:rPr>
+        <w:t xml:space="preserve">∑</w:t>
+      </w:r>
+      <w:r>
+        <w:rPr>
+          <w:rFonts w:ascii="Calibri" w:hAnsi="Calibri" w:cs="Calibri" w:eastAsia="Calibri"/>
+          <w:color w:val="auto"/>
+          <w:spacing w:val="0"/>
+          <w:position w:val="0"/>
+          <w:sz w:val="28"/>
+          <w:shd w:fill="auto" w:val="clear"/>
+        </w:rPr>
+        <w:t xml:space="preserve">i=1n (xi </w:t>
+      </w:r>
+      <w:r>
+        <w:rPr>
+          <w:rFonts w:ascii="Cambria Math" w:hAnsi="Cambria Math" w:cs="Cambria Math" w:eastAsia="Cambria Math"/>
+          <w:color w:val="auto"/>
+          <w:spacing w:val="0"/>
+          <w:position w:val="0"/>
+          <w:sz w:val="28"/>
+          <w:shd w:fill="auto" w:val="clear"/>
+        </w:rPr>
+        <w:t xml:space="preserve">−</w:t>
+      </w:r>
+      <w:r>
+        <w:rPr>
+          <w:rFonts w:ascii="Calibri" w:hAnsi="Calibri" w:cs="Calibri" w:eastAsia="Calibri"/>
+          <w:color w:val="auto"/>
+          <w:spacing w:val="0"/>
+          <w:position w:val="0"/>
+          <w:sz w:val="28"/>
+          <w:shd w:fill="auto" w:val="clear"/>
+        </w:rPr>
+        <w:t xml:space="preserve">X</w:t>
+      </w:r>
+      <w:r>
+        <w:rPr>
+          <w:rFonts w:ascii="Calibri" w:hAnsi="Calibri" w:cs="Calibri" w:eastAsia="Calibri"/>
+          <w:color w:val="auto"/>
+          <w:spacing w:val="0"/>
+          <w:position w:val="0"/>
+          <w:sz w:val="28"/>
+          <w:shd w:fill="auto" w:val="clear"/>
+        </w:rPr>
+        <w:t xml:space="preserve">ˉ )2</w:t>
+      </w:r>
+    </w:p>
+    <w:p>
+      <w:pPr>
+        <w:spacing w:before="0" w:after="160" w:line="259"/>
+        <w:ind w:right="0" w:left="0" w:firstLine="0"/>
+        <w:jc w:val="left"/>
+        <w:rPr>
+          <w:rFonts w:ascii="Calibri" w:hAnsi="Calibri" w:cs="Calibri" w:eastAsia="Calibri"/>
+          <w:color w:val="auto"/>
+          <w:spacing w:val="0"/>
+          <w:position w:val="0"/>
+          <w:sz w:val="28"/>
+          <w:shd w:fill="auto" w:val="clear"/>
+        </w:rPr>
+      </w:pPr>
+      <w:r>
+        <w:rPr>
+          <w:rFonts w:ascii="Calibri" w:hAnsi="Calibri" w:cs="Calibri" w:eastAsia="Calibri"/>
+          <w:color w:val="auto"/>
+          <w:spacing w:val="0"/>
+          <w:position w:val="0"/>
+          <w:sz w:val="28"/>
+          <w:shd w:fill="auto" w:val="clear"/>
+        </w:rPr>
+        <w:t xml:space="preserve"> </w:t>
+      </w:r>
+    </w:p>
+    <w:p>
+      <w:pPr>
+        <w:spacing w:before="0" w:after="160" w:line="259"/>
+        <w:ind w:right="0" w:left="0" w:firstLine="0"/>
+        <w:jc w:val="left"/>
+        <w:rPr>
+          <w:rFonts w:ascii="Calibri" w:hAnsi="Calibri" w:cs="Calibri" w:eastAsia="Calibri"/>
+          <w:color w:val="auto"/>
+          <w:spacing w:val="0"/>
+          <w:position w:val="0"/>
+          <w:sz w:val="28"/>
+          <w:shd w:fill="auto" w:val="clear"/>
+        </w:rPr>
+      </w:pPr>
+      <w:r>
+        <w:rPr>
+          <w:rFonts w:ascii="Calibri" w:hAnsi="Calibri" w:cs="Calibri" w:eastAsia="Calibri"/>
+          <w:color w:val="auto"/>
+          <w:spacing w:val="0"/>
+          <w:position w:val="0"/>
+          <w:sz w:val="28"/>
+          <w:shd w:fill="auto" w:val="clear"/>
+        </w:rPr>
+        <w:t xml:space="preserve">​</w:t>
+      </w:r>
+    </w:p>
+    <w:p>
+      <w:pPr>
+        <w:spacing w:before="0" w:after="160" w:line="259"/>
+        <w:ind w:right="0" w:left="0" w:firstLine="0"/>
+        <w:jc w:val="left"/>
+        <w:rPr>
+          <w:rFonts w:ascii="Calibri" w:hAnsi="Calibri" w:cs="Calibri" w:eastAsia="Calibri"/>
+          <w:color w:val="auto"/>
+          <w:spacing w:val="0"/>
+          <w:position w:val="0"/>
+          <w:sz w:val="28"/>
+          <w:shd w:fill="auto" w:val="clear"/>
+        </w:rPr>
+      </w:pPr>
+      <w:r>
+        <w:rPr>
+          <w:rFonts w:ascii="Calibri" w:hAnsi="Calibri" w:cs="Calibri" w:eastAsia="Calibri"/>
+          <w:color w:val="auto"/>
+          <w:spacing w:val="0"/>
+          <w:position w:val="0"/>
+          <w:sz w:val="28"/>
+          <w:shd w:fill="auto" w:val="clear"/>
+        </w:rPr>
+        <w:t xml:space="preserve"> </w:t>
+      </w:r>
+    </w:p>
+    <w:p>
+      <w:pPr>
+        <w:spacing w:before="0" w:after="160" w:line="259"/>
+        <w:ind w:right="0" w:left="0" w:firstLine="0"/>
+        <w:jc w:val="left"/>
+        <w:rPr>
+          <w:rFonts w:ascii="Calibri" w:hAnsi="Calibri" w:cs="Calibri" w:eastAsia="Calibri"/>
+          <w:color w:val="auto"/>
+          <w:spacing w:val="0"/>
+          <w:position w:val="0"/>
+          <w:sz w:val="28"/>
+          <w:shd w:fill="auto" w:val="clear"/>
+        </w:rPr>
+      </w:pPr>
+      <w:r>
+        <w:rPr>
+          <w:rFonts w:ascii="Calibri" w:hAnsi="Calibri" w:cs="Calibri" w:eastAsia="Calibri"/>
+          <w:color w:val="auto"/>
+          <w:spacing w:val="0"/>
+          <w:position w:val="0"/>
+          <w:sz w:val="28"/>
+          <w:shd w:fill="auto" w:val="clear"/>
+        </w:rPr>
+        <w:t xml:space="preserve">Calculate the squared differences between each score and the mean, sum them up, and divide by (n-1).</w:t>
+      </w:r>
+    </w:p>
+    <w:p>
+      <w:pPr>
+        <w:spacing w:before="0" w:after="160" w:line="259"/>
+        <w:ind w:right="0" w:left="0" w:firstLine="0"/>
+        <w:jc w:val="left"/>
+        <w:rPr>
+          <w:rFonts w:ascii="Calibri" w:hAnsi="Calibri" w:cs="Calibri" w:eastAsia="Calibri"/>
+          <w:color w:val="auto"/>
+          <w:spacing w:val="0"/>
+          <w:position w:val="0"/>
+          <w:sz w:val="28"/>
+          <w:shd w:fill="auto" w:val="clear"/>
+        </w:rPr>
+      </w:pPr>
+    </w:p>
+    <w:p>
+      <w:pPr>
+        <w:spacing w:before="0" w:after="160" w:line="259"/>
+        <w:ind w:right="0" w:left="0" w:firstLine="0"/>
+        <w:jc w:val="left"/>
+        <w:rPr>
+          <w:rFonts w:ascii="Calibri" w:hAnsi="Calibri" w:cs="Calibri" w:eastAsia="Calibri"/>
+          <w:color w:val="auto"/>
+          <w:spacing w:val="0"/>
+          <w:position w:val="0"/>
+          <w:sz w:val="28"/>
+          <w:shd w:fill="auto" w:val="clear"/>
+        </w:rPr>
+      </w:pPr>
+      <w:r>
+        <w:rPr>
+          <w:rFonts w:ascii="Calibri" w:hAnsi="Calibri" w:cs="Calibri" w:eastAsia="Calibri"/>
+          <w:color w:val="auto"/>
+          <w:spacing w:val="0"/>
+          <w:position w:val="0"/>
+          <w:sz w:val="28"/>
+          <w:shd w:fill="auto" w:val="clear"/>
+        </w:rPr>
+        <w:t xml:space="preserve">Standard Deviation:</w:t>
+      </w:r>
+    </w:p>
+    <w:p>
+      <w:pPr>
+        <w:spacing w:before="0" w:after="160" w:line="259"/>
+        <w:ind w:right="0" w:left="0" w:firstLine="0"/>
+        <w:jc w:val="left"/>
+        <w:rPr>
+          <w:rFonts w:ascii="Calibri" w:hAnsi="Calibri" w:cs="Calibri" w:eastAsia="Calibri"/>
+          <w:color w:val="auto"/>
+          <w:spacing w:val="0"/>
+          <w:position w:val="0"/>
+          <w:sz w:val="28"/>
+          <w:shd w:fill="auto" w:val="clear"/>
+        </w:rPr>
+      </w:pPr>
+      <w:r>
+        <w:rPr>
+          <w:rFonts w:ascii="Calibri" w:hAnsi="Calibri" w:cs="Calibri" w:eastAsia="Calibri"/>
+          <w:color w:val="auto"/>
+          <w:spacing w:val="0"/>
+          <w:position w:val="0"/>
+          <w:sz w:val="28"/>
+          <w:shd w:fill="auto" w:val="clear"/>
+        </w:rPr>
+        <w:t xml:space="preserve">Standard Deviation</w:t>
+      </w:r>
+    </w:p>
+    <w:p>
+      <w:pPr>
+        <w:spacing w:before="0" w:after="160" w:line="259"/>
+        <w:ind w:right="0" w:left="0" w:firstLine="0"/>
+        <w:jc w:val="left"/>
+        <w:rPr>
+          <w:rFonts w:ascii="Calibri" w:hAnsi="Calibri" w:cs="Calibri" w:eastAsia="Calibri"/>
+          <w:color w:val="auto"/>
+          <w:spacing w:val="0"/>
+          <w:position w:val="0"/>
+          <w:sz w:val="28"/>
+          <w:shd w:fill="auto" w:val="clear"/>
+        </w:rPr>
+      </w:pPr>
+      <w:r>
+        <w:rPr>
+          <w:rFonts w:ascii="Calibri" w:hAnsi="Calibri" w:cs="Calibri" w:eastAsia="Calibri"/>
+          <w:color w:val="auto"/>
+          <w:spacing w:val="0"/>
+          <w:position w:val="0"/>
+          <w:sz w:val="28"/>
+          <w:shd w:fill="auto" w:val="clear"/>
+        </w:rPr>
+        <w:t xml:space="preserve">(</w:t>
+      </w:r>
+    </w:p>
+    <w:p>
+      <w:pPr>
+        <w:spacing w:before="0" w:after="160" w:line="259"/>
+        <w:ind w:right="0" w:left="0" w:firstLine="0"/>
+        <w:jc w:val="left"/>
+        <w:rPr>
+          <w:rFonts w:ascii="Calibri" w:hAnsi="Calibri" w:cs="Calibri" w:eastAsia="Calibri"/>
+          <w:color w:val="auto"/>
+          <w:spacing w:val="0"/>
+          <w:position w:val="0"/>
+          <w:sz w:val="28"/>
+          <w:shd w:fill="auto" w:val="clear"/>
+        </w:rPr>
+      </w:pPr>
+      <w:r>
+        <w:rPr>
+          <w:rFonts w:ascii="Calibri" w:hAnsi="Calibri" w:cs="Calibri" w:eastAsia="Calibri"/>
+          <w:color w:val="auto"/>
+          <w:spacing w:val="0"/>
+          <w:position w:val="0"/>
+          <w:sz w:val="28"/>
+          <w:shd w:fill="auto" w:val="clear"/>
+        </w:rPr>
+        <w:t xml:space="preserve"> </w:t>
+      </w:r>
+    </w:p>
+    <w:p>
+      <w:pPr>
+        <w:spacing w:before="0" w:after="160" w:line="259"/>
+        <w:ind w:right="0" w:left="0" w:firstLine="0"/>
+        <w:jc w:val="left"/>
+        <w:rPr>
+          <w:rFonts w:ascii="Calibri" w:hAnsi="Calibri" w:cs="Calibri" w:eastAsia="Calibri"/>
+          <w:color w:val="auto"/>
+          <w:spacing w:val="0"/>
+          <w:position w:val="0"/>
+          <w:sz w:val="28"/>
+          <w:shd w:fill="auto" w:val="clear"/>
+        </w:rPr>
+      </w:pPr>
+      <w:r>
+        <w:rPr>
+          <w:rFonts w:ascii="Calibri" w:hAnsi="Calibri" w:cs="Calibri" w:eastAsia="Calibri"/>
+          <w:color w:val="auto"/>
+          <w:spacing w:val="0"/>
+          <w:position w:val="0"/>
+          <w:sz w:val="28"/>
+          <w:shd w:fill="auto" w:val="clear"/>
+        </w:rPr>
+        <w:t xml:space="preserve">)</w:t>
+      </w:r>
+    </w:p>
+    <w:p>
+      <w:pPr>
+        <w:spacing w:before="0" w:after="160" w:line="259"/>
+        <w:ind w:right="0" w:left="0" w:firstLine="0"/>
+        <w:jc w:val="left"/>
+        <w:rPr>
+          <w:rFonts w:ascii="Calibri" w:hAnsi="Calibri" w:cs="Calibri" w:eastAsia="Calibri"/>
+          <w:color w:val="auto"/>
+          <w:spacing w:val="0"/>
+          <w:position w:val="0"/>
+          <w:sz w:val="28"/>
+          <w:shd w:fill="auto" w:val="clear"/>
+        </w:rPr>
+      </w:pPr>
+      <w:r>
+        <w:rPr>
+          <w:rFonts w:ascii="Calibri" w:hAnsi="Calibri" w:cs="Calibri" w:eastAsia="Calibri"/>
+          <w:color w:val="auto"/>
+          <w:spacing w:val="0"/>
+          <w:position w:val="0"/>
+          <w:sz w:val="28"/>
+          <w:shd w:fill="auto" w:val="clear"/>
+        </w:rPr>
+        <w:t xml:space="preserve">=</w:t>
+      </w:r>
+    </w:p>
+    <w:p>
+      <w:pPr>
+        <w:spacing w:before="0" w:after="160" w:line="259"/>
+        <w:ind w:right="0" w:left="0" w:firstLine="0"/>
+        <w:jc w:val="left"/>
+        <w:rPr>
+          <w:rFonts w:ascii="Calibri" w:hAnsi="Calibri" w:cs="Calibri" w:eastAsia="Calibri"/>
+          <w:color w:val="auto"/>
+          <w:spacing w:val="0"/>
+          <w:position w:val="0"/>
+          <w:sz w:val="28"/>
+          <w:shd w:fill="auto" w:val="clear"/>
+        </w:rPr>
+      </w:pPr>
+      <w:r>
+        <w:rPr>
+          <w:rFonts w:ascii="Calibri" w:hAnsi="Calibri" w:cs="Calibri" w:eastAsia="Calibri"/>
+          <w:color w:val="auto"/>
+          <w:spacing w:val="0"/>
+          <w:position w:val="0"/>
+          <w:sz w:val="28"/>
+          <w:shd w:fill="auto" w:val="clear"/>
+        </w:rPr>
+        <w:t xml:space="preserve">Variance</w:t>
+      </w:r>
+    </w:p>
+    <w:p>
+      <w:pPr>
+        <w:spacing w:before="0" w:after="160" w:line="259"/>
+        <w:ind w:right="0" w:left="0" w:firstLine="0"/>
+        <w:jc w:val="left"/>
+        <w:rPr>
+          <w:rFonts w:ascii="Calibri" w:hAnsi="Calibri" w:cs="Calibri" w:eastAsia="Calibri"/>
+          <w:color w:val="auto"/>
+          <w:spacing w:val="0"/>
+          <w:position w:val="0"/>
+          <w:sz w:val="28"/>
+          <w:shd w:fill="auto" w:val="clear"/>
+        </w:rPr>
+      </w:pPr>
+      <w:r>
+        <w:rPr>
+          <w:rFonts w:ascii="Calibri" w:hAnsi="Calibri" w:cs="Calibri" w:eastAsia="Calibri"/>
+          <w:color w:val="auto"/>
+          <w:spacing w:val="0"/>
+          <w:position w:val="0"/>
+          <w:sz w:val="28"/>
+          <w:shd w:fill="auto" w:val="clear"/>
+        </w:rPr>
+        <w:t xml:space="preserve">Standard Deviation(s)= </w:t>
+      </w:r>
+    </w:p>
+    <w:p>
+      <w:pPr>
+        <w:spacing w:before="0" w:after="160" w:line="259"/>
+        <w:ind w:right="0" w:left="0" w:firstLine="0"/>
+        <w:jc w:val="left"/>
+        <w:rPr>
+          <w:rFonts w:ascii="Calibri" w:hAnsi="Calibri" w:cs="Calibri" w:eastAsia="Calibri"/>
+          <w:color w:val="auto"/>
+          <w:spacing w:val="0"/>
+          <w:position w:val="0"/>
+          <w:sz w:val="28"/>
+          <w:shd w:fill="auto" w:val="clear"/>
+        </w:rPr>
+      </w:pPr>
+      <w:r>
+        <w:rPr>
+          <w:rFonts w:ascii="Calibri" w:hAnsi="Calibri" w:cs="Calibri" w:eastAsia="Calibri"/>
+          <w:color w:val="auto"/>
+          <w:spacing w:val="0"/>
+          <w:position w:val="0"/>
+          <w:sz w:val="28"/>
+          <w:shd w:fill="auto" w:val="clear"/>
+        </w:rPr>
+        <w:t xml:space="preserve">Variance</w:t>
+      </w:r>
+    </w:p>
+    <w:p>
+      <w:pPr>
+        <w:spacing w:before="0" w:after="160" w:line="259"/>
+        <w:ind w:right="0" w:left="0" w:firstLine="0"/>
+        <w:jc w:val="left"/>
+        <w:rPr>
+          <w:rFonts w:ascii="Calibri" w:hAnsi="Calibri" w:cs="Calibri" w:eastAsia="Calibri"/>
+          <w:color w:val="auto"/>
+          <w:spacing w:val="0"/>
+          <w:position w:val="0"/>
+          <w:sz w:val="28"/>
+          <w:shd w:fill="auto" w:val="clear"/>
+        </w:rPr>
+      </w:pPr>
+      <w:r>
+        <w:rPr>
+          <w:rFonts w:ascii="Calibri" w:hAnsi="Calibri" w:cs="Calibri" w:eastAsia="Calibri"/>
+          <w:color w:val="auto"/>
+          <w:spacing w:val="0"/>
+          <w:position w:val="0"/>
+          <w:sz w:val="28"/>
+          <w:shd w:fill="auto" w:val="clear"/>
+        </w:rPr>
+        <w:t xml:space="preserve">​</w:t>
+      </w:r>
+    </w:p>
+    <w:p>
+      <w:pPr>
+        <w:spacing w:before="0" w:after="160" w:line="259"/>
+        <w:ind w:right="0" w:left="0" w:firstLine="0"/>
+        <w:jc w:val="left"/>
+        <w:rPr>
+          <w:rFonts w:ascii="Calibri" w:hAnsi="Calibri" w:cs="Calibri" w:eastAsia="Calibri"/>
+          <w:color w:val="auto"/>
+          <w:spacing w:val="0"/>
+          <w:position w:val="0"/>
+          <w:sz w:val="28"/>
+          <w:shd w:fill="auto" w:val="clear"/>
+        </w:rPr>
+      </w:pPr>
+      <w:r>
+        <w:rPr>
+          <w:rFonts w:ascii="Calibri" w:hAnsi="Calibri" w:cs="Calibri" w:eastAsia="Calibri"/>
+          <w:color w:val="auto"/>
+          <w:spacing w:val="0"/>
+          <w:position w:val="0"/>
+          <w:sz w:val="28"/>
+          <w:shd w:fill="auto" w:val="clear"/>
+        </w:rPr>
+        <w:t xml:space="preserve">Q13) What is the nature of skewness when mean, median of data are equal?</w:t>
+      </w:r>
+    </w:p>
+    <w:p>
+      <w:pPr>
+        <w:spacing w:before="0" w:after="160" w:line="259"/>
+        <w:ind w:right="0" w:left="0" w:firstLine="0"/>
+        <w:jc w:val="left"/>
+        <w:rPr>
+          <w:rFonts w:ascii="Calibri" w:hAnsi="Calibri" w:cs="Calibri" w:eastAsia="Calibri"/>
+          <w:color w:val="auto"/>
+          <w:spacing w:val="0"/>
+          <w:position w:val="0"/>
+          <w:sz w:val="28"/>
+          <w:shd w:fill="auto" w:val="clear"/>
+        </w:rPr>
+      </w:pPr>
+      <w:r>
+        <w:rPr>
+          <w:rFonts w:ascii="Calibri" w:hAnsi="Calibri" w:cs="Calibri" w:eastAsia="Calibri"/>
+          <w:color w:val="auto"/>
+          <w:spacing w:val="0"/>
+          <w:position w:val="0"/>
+          <w:sz w:val="28"/>
+          <w:shd w:fill="auto" w:val="clear"/>
+        </w:rPr>
+        <w:t xml:space="preserve">When mean and median are equal, the distribution is approximately symmetric.</w:t>
+      </w:r>
+    </w:p>
+    <w:p>
+      <w:pPr>
+        <w:spacing w:before="0" w:after="160" w:line="259"/>
+        <w:ind w:right="0" w:left="0" w:firstLine="0"/>
+        <w:jc w:val="left"/>
+        <w:rPr>
+          <w:rFonts w:ascii="Calibri" w:hAnsi="Calibri" w:cs="Calibri" w:eastAsia="Calibri"/>
+          <w:color w:val="auto"/>
+          <w:spacing w:val="0"/>
+          <w:position w:val="0"/>
+          <w:sz w:val="28"/>
+          <w:shd w:fill="auto" w:val="clear"/>
+        </w:rPr>
+      </w:pPr>
+      <w:r>
+        <w:rPr>
+          <w:rFonts w:ascii="Calibri" w:hAnsi="Calibri" w:cs="Calibri" w:eastAsia="Calibri"/>
+          <w:color w:val="auto"/>
+          <w:spacing w:val="0"/>
+          <w:position w:val="0"/>
+          <w:sz w:val="28"/>
+          <w:shd w:fill="auto" w:val="clear"/>
+        </w:rPr>
+        <w:t xml:space="preserve">Q14) What is the nature of skewness when mean &gt; median ?</w:t>
+      </w:r>
+    </w:p>
+    <w:p>
+      <w:pPr>
+        <w:spacing w:before="0" w:after="160" w:line="259"/>
+        <w:ind w:right="0" w:left="0" w:firstLine="0"/>
+        <w:jc w:val="left"/>
+        <w:rPr>
+          <w:rFonts w:ascii="Calibri" w:hAnsi="Calibri" w:cs="Calibri" w:eastAsia="Calibri"/>
+          <w:color w:val="auto"/>
+          <w:spacing w:val="0"/>
+          <w:position w:val="0"/>
+          <w:sz w:val="28"/>
+          <w:shd w:fill="auto" w:val="clear"/>
+        </w:rPr>
+      </w:pPr>
+      <w:r>
+        <w:rPr>
+          <w:rFonts w:ascii="Calibri" w:hAnsi="Calibri" w:cs="Calibri" w:eastAsia="Calibri"/>
+          <w:color w:val="auto"/>
+          <w:spacing w:val="0"/>
+          <w:position w:val="0"/>
+          <w:sz w:val="28"/>
+          <w:shd w:fill="auto" w:val="clear"/>
+        </w:rPr>
+        <w:t xml:space="preserve">When the mean is greater than the median, the distribution is right-skewed.</w:t>
+      </w:r>
+    </w:p>
+    <w:p>
+      <w:pPr>
+        <w:spacing w:before="0" w:after="160" w:line="259"/>
+        <w:ind w:right="0" w:left="0" w:firstLine="0"/>
+        <w:jc w:val="left"/>
+        <w:rPr>
+          <w:rFonts w:ascii="Calibri" w:hAnsi="Calibri" w:cs="Calibri" w:eastAsia="Calibri"/>
+          <w:color w:val="auto"/>
+          <w:spacing w:val="0"/>
+          <w:position w:val="0"/>
+          <w:sz w:val="28"/>
+          <w:shd w:fill="auto" w:val="clear"/>
+        </w:rPr>
+      </w:pPr>
+      <w:r>
+        <w:rPr>
+          <w:rFonts w:ascii="Calibri" w:hAnsi="Calibri" w:cs="Calibri" w:eastAsia="Calibri"/>
+          <w:color w:val="auto"/>
+          <w:spacing w:val="0"/>
+          <w:position w:val="0"/>
+          <w:sz w:val="28"/>
+          <w:shd w:fill="auto" w:val="clear"/>
+        </w:rPr>
+        <w:t xml:space="preserve">Q15) What is the nature of skewness when median &gt; mean?</w:t>
+      </w:r>
+    </w:p>
+    <w:p>
+      <w:pPr>
+        <w:spacing w:before="0" w:after="160" w:line="259"/>
+        <w:ind w:right="0" w:left="0" w:firstLine="0"/>
+        <w:jc w:val="left"/>
+        <w:rPr>
+          <w:rFonts w:ascii="Calibri" w:hAnsi="Calibri" w:cs="Calibri" w:eastAsia="Calibri"/>
+          <w:color w:val="auto"/>
+          <w:spacing w:val="0"/>
+          <w:position w:val="0"/>
+          <w:sz w:val="28"/>
+          <w:shd w:fill="auto" w:val="clear"/>
+        </w:rPr>
+      </w:pPr>
+      <w:r>
+        <w:rPr>
+          <w:rFonts w:ascii="Calibri" w:hAnsi="Calibri" w:cs="Calibri" w:eastAsia="Calibri"/>
+          <w:color w:val="auto"/>
+          <w:spacing w:val="0"/>
+          <w:position w:val="0"/>
+          <w:sz w:val="28"/>
+          <w:shd w:fill="auto" w:val="clear"/>
+        </w:rPr>
+        <w:t xml:space="preserve">When the median is greater than the mean, the distribution is left-skewed.</w:t>
+      </w:r>
+    </w:p>
+    <w:p>
+      <w:pPr>
+        <w:spacing w:before="0" w:after="160" w:line="259"/>
+        <w:ind w:right="0" w:left="0" w:firstLine="0"/>
+        <w:jc w:val="left"/>
+        <w:rPr>
+          <w:rFonts w:ascii="Calibri" w:hAnsi="Calibri" w:cs="Calibri" w:eastAsia="Calibri"/>
+          <w:color w:val="auto"/>
+          <w:spacing w:val="0"/>
+          <w:position w:val="0"/>
+          <w:sz w:val="28"/>
+          <w:shd w:fill="auto" w:val="clear"/>
+        </w:rPr>
+      </w:pPr>
+      <w:r>
+        <w:rPr>
+          <w:rFonts w:ascii="Calibri" w:hAnsi="Calibri" w:cs="Calibri" w:eastAsia="Calibri"/>
+          <w:color w:val="auto"/>
+          <w:spacing w:val="0"/>
+          <w:position w:val="0"/>
+          <w:sz w:val="28"/>
+          <w:shd w:fill="auto" w:val="clear"/>
+        </w:rPr>
+        <w:t xml:space="preserve">Q16) What does positive kurtosis value indicates for a data ?</w:t>
+      </w:r>
+    </w:p>
+    <w:p>
+      <w:pPr>
+        <w:spacing w:before="0" w:after="160" w:line="259"/>
+        <w:ind w:right="0" w:left="0" w:firstLine="0"/>
+        <w:jc w:val="left"/>
+        <w:rPr>
+          <w:rFonts w:ascii="Calibri" w:hAnsi="Calibri" w:cs="Calibri" w:eastAsia="Calibri"/>
+          <w:color w:val="auto"/>
+          <w:spacing w:val="0"/>
+          <w:position w:val="0"/>
+          <w:sz w:val="28"/>
+          <w:shd w:fill="auto" w:val="clear"/>
+        </w:rPr>
+      </w:pPr>
+      <w:r>
+        <w:rPr>
+          <w:rFonts w:ascii="Calibri" w:hAnsi="Calibri" w:cs="Calibri" w:eastAsia="Calibri"/>
+          <w:color w:val="auto"/>
+          <w:spacing w:val="0"/>
+          <w:position w:val="0"/>
+          <w:sz w:val="28"/>
+          <w:shd w:fill="auto" w:val="clear"/>
+        </w:rPr>
+        <w:t xml:space="preserve">Positive kurtosis indicates that the distribution has heavier tails and a sharper peak than the normal distribution (leptokurtic).</w:t>
+      </w:r>
+    </w:p>
+    <w:p>
+      <w:pPr>
+        <w:spacing w:before="0" w:after="160" w:line="259"/>
+        <w:ind w:right="0" w:left="0" w:firstLine="0"/>
+        <w:jc w:val="left"/>
+        <w:rPr>
+          <w:rFonts w:ascii="Calibri" w:hAnsi="Calibri" w:cs="Calibri" w:eastAsia="Calibri"/>
+          <w:color w:val="auto"/>
+          <w:spacing w:val="0"/>
+          <w:position w:val="0"/>
+          <w:sz w:val="28"/>
+          <w:shd w:fill="auto" w:val="clear"/>
+        </w:rPr>
+      </w:pPr>
+      <w:r>
+        <w:rPr>
+          <w:rFonts w:ascii="Calibri" w:hAnsi="Calibri" w:cs="Calibri" w:eastAsia="Calibri"/>
+          <w:color w:val="auto"/>
+          <w:spacing w:val="0"/>
+          <w:position w:val="0"/>
+          <w:sz w:val="28"/>
+          <w:shd w:fill="auto" w:val="clear"/>
+        </w:rPr>
+        <w:t xml:space="preserve">Q17) What does negative kurtosis value indicates for a data?</w:t>
+      </w:r>
+    </w:p>
+    <w:p>
+      <w:pPr>
+        <w:spacing w:before="0" w:after="160" w:line="259"/>
+        <w:ind w:right="0" w:left="0" w:firstLine="0"/>
+        <w:jc w:val="left"/>
+        <w:rPr>
+          <w:rFonts w:ascii="Calibri" w:hAnsi="Calibri" w:cs="Calibri" w:eastAsia="Calibri"/>
+          <w:color w:val="auto"/>
+          <w:spacing w:val="0"/>
+          <w:position w:val="0"/>
+          <w:sz w:val="28"/>
+          <w:shd w:fill="auto" w:val="clear"/>
+        </w:rPr>
+      </w:pPr>
+      <w:r>
+        <w:rPr>
+          <w:rFonts w:ascii="Calibri" w:hAnsi="Calibri" w:cs="Calibri" w:eastAsia="Calibri"/>
+          <w:color w:val="auto"/>
+          <w:spacing w:val="0"/>
+          <w:position w:val="0"/>
+          <w:sz w:val="28"/>
+          <w:shd w:fill="auto" w:val="clear"/>
+        </w:rPr>
+        <w:t xml:space="preserve">Negative kurtosis indicates that the distribution has lighter tails and a flatter peak than the normal distribution (platykurtic).</w:t>
+      </w:r>
+    </w:p>
+    <w:p>
+      <w:pPr>
+        <w:spacing w:before="0" w:after="160" w:line="259"/>
+        <w:ind w:right="0" w:left="0" w:firstLine="0"/>
+        <w:jc w:val="left"/>
+        <w:rPr>
+          <w:rFonts w:ascii="Calibri" w:hAnsi="Calibri" w:cs="Calibri" w:eastAsia="Calibri"/>
+          <w:color w:val="auto"/>
+          <w:spacing w:val="0"/>
+          <w:position w:val="0"/>
+          <w:sz w:val="28"/>
+          <w:shd w:fill="auto" w:val="clear"/>
+        </w:rPr>
+      </w:pPr>
+      <w:r>
+        <w:rPr>
+          <w:rFonts w:ascii="Calibri" w:hAnsi="Calibri" w:cs="Calibri" w:eastAsia="Calibri"/>
+          <w:color w:val="auto"/>
+          <w:spacing w:val="0"/>
+          <w:position w:val="0"/>
+          <w:sz w:val="28"/>
+          <w:shd w:fill="auto" w:val="clear"/>
+        </w:rPr>
+        <w:t xml:space="preserve">Q18) Answer the below questions using the below boxplot visualization.</w:t>
+      </w:r>
+    </w:p>
+    <w:p>
+      <w:pPr>
+        <w:spacing w:before="0" w:after="160" w:line="259"/>
+        <w:ind w:right="0" w:left="0" w:firstLine="0"/>
+        <w:jc w:val="left"/>
+        <w:rPr>
+          <w:rFonts w:ascii="Calibri" w:hAnsi="Calibri" w:cs="Calibri" w:eastAsia="Calibri"/>
+          <w:color w:val="auto"/>
+          <w:spacing w:val="0"/>
+          <w:position w:val="0"/>
+          <w:sz w:val="28"/>
+          <w:shd w:fill="auto" w:val="clear"/>
+        </w:rPr>
+      </w:pPr>
+      <w:r>
+        <w:object w:dxaOrig="9252" w:dyaOrig="2348">
+          <v:rect xmlns:o="urn:schemas-microsoft-com:office:office" xmlns:v="urn:schemas-microsoft-com:vml" id="rectole0000000009" style="width:462.600000pt;height:117.400000pt" o:preferrelative="t" o:ole="">
+            <o:lock v:ext="edit"/>
+            <v:imagedata xmlns:r="http://schemas.openxmlformats.org/officeDocument/2006/relationships" r:id="docRId19" o:title=""/>
+          </v:rect>
+          <o:OLEObject xmlns:r="http://schemas.openxmlformats.org/officeDocument/2006/relationships" xmlns:o="urn:schemas-microsoft-com:office:office" Type="Embed" ProgID="StaticMetafile" DrawAspect="Content" ObjectID="0000000009" ShapeID="rectole0000000009" r:id="docRId18"/>
+        </w:object>
+      </w:r>
+    </w:p>
+    <w:p>
+      <w:pPr>
+        <w:spacing w:before="0" w:after="160" w:line="259"/>
+        <w:ind w:right="0" w:left="0" w:firstLine="0"/>
+        <w:jc w:val="left"/>
+        <w:rPr>
+          <w:rFonts w:ascii="Calibri" w:hAnsi="Calibri" w:cs="Calibri" w:eastAsia="Calibri"/>
+          <w:color w:val="auto"/>
+          <w:spacing w:val="0"/>
+          <w:position w:val="0"/>
           <w:sz w:val="28"/>
           <w:shd w:fill="auto" w:val="clear"/>
         </w:rPr>
@@ -5780,12 +7828,12 @@
         </w:rPr>
       </w:pPr>
       <w:r>
-        <w:object w:dxaOrig="5689" w:dyaOrig="3482">
-          <v:rect xmlns:o="urn:schemas-microsoft-com:office:office" xmlns:v="urn:schemas-microsoft-com:vml" id="rectole0000000008" style="width:284.450000pt;height:174.100000pt" o:preferrelative="t" o:ole="">
+        <w:object w:dxaOrig="5831" w:dyaOrig="3563">
+          <v:rect xmlns:o="urn:schemas-microsoft-com:office:office" xmlns:v="urn:schemas-microsoft-com:vml" id="rectole0000000010" style="width:291.550000pt;height:178.150000pt" o:preferrelative="t" o:ole="">
             <o:lock v:ext="edit"/>
-            <v:imagedata xmlns:r="http://schemas.openxmlformats.org/officeDocument/2006/relationships" r:id="docRId17" o:title=""/>
+            <v:imagedata xmlns:r="http://schemas.openxmlformats.org/officeDocument/2006/relationships" r:id="docRId21" o:title=""/>
           </v:rect>
-          <o:OLEObject xmlns:r="http://schemas.openxmlformats.org/officeDocument/2006/relationships" xmlns:o="urn:schemas-microsoft-com:office:office" Type="Embed" ProgID="StaticMetafile" DrawAspect="Content" ObjectID="0000000008" ShapeID="rectole0000000008" r:id="docRId16"/>
+          <o:OLEObject xmlns:r="http://schemas.openxmlformats.org/officeDocument/2006/relationships" xmlns:o="urn:schemas-microsoft-com:office:office" Type="Embed" ProgID="StaticMetafile" DrawAspect="Content" ObjectID="0000000010" ShapeID="rectole0000000010" r:id="docRId20"/>
         </w:object>
       </w:r>
     </w:p>
@@ -5938,7 +7986,7 @@
       <w:pPr>
         <w:numPr>
           <w:ilvl w:val="0"/>
-          <w:numId w:val="131"/>
+          <w:numId w:val="133"/>
         </w:numPr>
         <w:spacing w:before="0" w:after="0" w:line="240"/>
         <w:ind w:right="0" w:left="1440" w:hanging="360"/>
@@ -5968,7 +8016,7 @@
       <w:pPr>
         <w:numPr>
           <w:ilvl w:val="0"/>
-          <w:numId w:val="131"/>
+          <w:numId w:val="133"/>
         </w:numPr>
         <w:spacing w:before="0" w:after="0" w:line="240"/>
         <w:ind w:right="0" w:left="1440" w:hanging="360"/>
@@ -6075,92 +8123,6 @@
         </w:rPr>
         <w:t xml:space="preserve">Q 21) Check whether the data follows normal distribution</w:t>
       </w:r>
-    </w:p>
-    <w:p>
-      <w:pPr>
-        <w:numPr>
-          <w:ilvl w:val="0"/>
-          <w:numId w:val="135"/>
-        </w:numPr>
-        <w:spacing w:before="0" w:after="0" w:line="240"/>
-        <w:ind w:right="0" w:left="1080" w:hanging="360"/>
-        <w:jc w:val="left"/>
-        <w:rPr>
-          <w:rFonts w:ascii="Calibri" w:hAnsi="Calibri" w:cs="Calibri" w:eastAsia="Calibri"/>
-          <w:color w:val="auto"/>
-          <w:spacing w:val="0"/>
-          <w:position w:val="0"/>
-          <w:sz w:val="28"/>
-          <w:shd w:fill="auto" w:val="clear"/>
-        </w:rPr>
-      </w:pPr>
-      <w:r>
-        <w:rPr>
-          <w:rFonts w:ascii="Calibri" w:hAnsi="Calibri" w:cs="Calibri" w:eastAsia="Calibri"/>
-          <w:color w:val="auto"/>
-          <w:spacing w:val="0"/>
-          <w:position w:val="0"/>
-          <w:sz w:val="28"/>
-          <w:shd w:fill="auto" w:val="clear"/>
-        </w:rPr>
-        <w:t xml:space="preserve">Check whether the MPG of Cars follows Normal Distribution </w:t>
-      </w:r>
-    </w:p>
-    <w:p>
-      <w:pPr>
-        <w:spacing w:before="0" w:after="160" w:line="259"/>
-        <w:ind w:right="0" w:left="720" w:firstLine="0"/>
-        <w:jc w:val="left"/>
-        <w:rPr>
-          <w:rFonts w:ascii="Calibri" w:hAnsi="Calibri" w:cs="Calibri" w:eastAsia="Calibri"/>
-          <w:color w:val="auto"/>
-          <w:spacing w:val="0"/>
-          <w:position w:val="0"/>
-          <w:sz w:val="28"/>
-          <w:shd w:fill="auto" w:val="clear"/>
-        </w:rPr>
-      </w:pPr>
-      <w:r>
-        <w:rPr>
-          <w:rFonts w:ascii="Calibri" w:hAnsi="Calibri" w:cs="Calibri" w:eastAsia="Calibri"/>
-          <w:color w:val="auto"/>
-          <w:spacing w:val="0"/>
-          <w:position w:val="0"/>
-          <w:sz w:val="28"/>
-          <w:shd w:fill="auto" w:val="clear"/>
-        </w:rPr>
-        <w:t xml:space="preserve">        Dataset: Cars.csv</w:t>
-      </w:r>
-    </w:p>
-    <w:p>
-      <w:pPr>
-        <w:spacing w:before="0" w:after="160" w:line="259"/>
-        <w:ind w:right="0" w:left="720" w:firstLine="0"/>
-        <w:jc w:val="left"/>
-        <w:rPr>
-          <w:rFonts w:ascii="Calibri" w:hAnsi="Calibri" w:cs="Calibri" w:eastAsia="Calibri"/>
-          <w:color w:val="auto"/>
-          <w:spacing w:val="0"/>
-          <w:position w:val="0"/>
-          <w:sz w:val="28"/>
-          <w:shd w:fill="auto" w:val="clear"/>
-        </w:rPr>
-      </w:pPr>
-    </w:p>
-    <w:p>
-      <w:pPr>
-        <w:spacing w:before="0" w:after="160" w:line="259"/>
-        <w:ind w:right="0" w:left="720" w:firstLine="0"/>
-        <w:jc w:val="left"/>
-        <w:rPr>
-          <w:rFonts w:ascii="Calibri" w:hAnsi="Calibri" w:cs="Calibri" w:eastAsia="Calibri"/>
-          <w:color w:val="auto"/>
-          <w:spacing w:val="0"/>
-          <w:position w:val="0"/>
-          <w:sz w:val="28"/>
-          <w:shd w:fill="auto" w:val="clear"/>
-        </w:rPr>
-      </w:pPr>
     </w:p>
     <w:p>
       <w:pPr>
@@ -6189,6 +8151,92 @@
           <w:sz w:val="28"/>
           <w:shd w:fill="auto" w:val="clear"/>
         </w:rPr>
+        <w:t xml:space="preserve">Check whether the MPG of Cars follows Normal Distribution </w:t>
+      </w:r>
+    </w:p>
+    <w:p>
+      <w:pPr>
+        <w:spacing w:before="0" w:after="160" w:line="259"/>
+        <w:ind w:right="0" w:left="720" w:firstLine="0"/>
+        <w:jc w:val="left"/>
+        <w:rPr>
+          <w:rFonts w:ascii="Calibri" w:hAnsi="Calibri" w:cs="Calibri" w:eastAsia="Calibri"/>
+          <w:color w:val="auto"/>
+          <w:spacing w:val="0"/>
+          <w:position w:val="0"/>
+          <w:sz w:val="28"/>
+          <w:shd w:fill="auto" w:val="clear"/>
+        </w:rPr>
+      </w:pPr>
+      <w:r>
+        <w:rPr>
+          <w:rFonts w:ascii="Calibri" w:hAnsi="Calibri" w:cs="Calibri" w:eastAsia="Calibri"/>
+          <w:color w:val="auto"/>
+          <w:spacing w:val="0"/>
+          <w:position w:val="0"/>
+          <w:sz w:val="28"/>
+          <w:shd w:fill="auto" w:val="clear"/>
+        </w:rPr>
+        <w:t xml:space="preserve">        Dataset: Cars.csv</w:t>
+      </w:r>
+    </w:p>
+    <w:p>
+      <w:pPr>
+        <w:spacing w:before="0" w:after="160" w:line="259"/>
+        <w:ind w:right="0" w:left="720" w:firstLine="0"/>
+        <w:jc w:val="left"/>
+        <w:rPr>
+          <w:rFonts w:ascii="Calibri" w:hAnsi="Calibri" w:cs="Calibri" w:eastAsia="Calibri"/>
+          <w:color w:val="auto"/>
+          <w:spacing w:val="0"/>
+          <w:position w:val="0"/>
+          <w:sz w:val="28"/>
+          <w:shd w:fill="auto" w:val="clear"/>
+        </w:rPr>
+      </w:pPr>
+    </w:p>
+    <w:p>
+      <w:pPr>
+        <w:spacing w:before="0" w:after="160" w:line="259"/>
+        <w:ind w:right="0" w:left="720" w:firstLine="0"/>
+        <w:jc w:val="left"/>
+        <w:rPr>
+          <w:rFonts w:ascii="Calibri" w:hAnsi="Calibri" w:cs="Calibri" w:eastAsia="Calibri"/>
+          <w:color w:val="auto"/>
+          <w:spacing w:val="0"/>
+          <w:position w:val="0"/>
+          <w:sz w:val="28"/>
+          <w:shd w:fill="auto" w:val="clear"/>
+        </w:rPr>
+      </w:pPr>
+    </w:p>
+    <w:p>
+      <w:pPr>
+        <w:numPr>
+          <w:ilvl w:val="0"/>
+          <w:numId w:val="139"/>
+        </w:numPr>
+        <w:spacing w:before="0" w:after="0" w:line="240"/>
+        <w:ind w:right="0" w:left="1080" w:hanging="360"/>
+        <w:jc w:val="left"/>
+        <w:rPr>
+          <w:rFonts w:ascii="Calibri" w:hAnsi="Calibri" w:cs="Calibri" w:eastAsia="Calibri"/>
+          <w:color w:val="auto"/>
+          <w:spacing w:val="0"/>
+          <w:position w:val="0"/>
+          <w:sz w:val="28"/>
+          <w:shd w:fill="auto" w:val="clear"/>
+        </w:rPr>
+      </w:pPr>
+      <w:r>
+        <w:rPr>
+          <w:rFonts w:ascii="Calibri" w:hAnsi="Calibri" w:cs="Calibri" w:eastAsia="Calibri"/>
+          <w:color w:val="auto"/>
+          <w:spacing w:val="0"/>
+          <w:position w:val="0"/>
+          <w:sz w:val="28"/>
+          <w:shd w:fill="auto" w:val="clear"/>
+        </w:rPr>
         <w:t xml:space="preserve">Check Whether the Adipose Tissue (AT) and Waist Circumference(Waist)  from wc-at data set  follows Normal Distribution </w:t>
       </w:r>
     </w:p>
@@ -6262,6 +8310,84 @@
     <w:p>
       <w:pPr>
         <w:spacing w:before="0" w:after="160" w:line="259"/>
+        <w:ind w:right="0" w:left="720" w:firstLine="0"/>
+        <w:jc w:val="left"/>
+        <w:rPr>
+          <w:rFonts w:ascii="Calibri" w:hAnsi="Calibri" w:cs="Calibri" w:eastAsia="Calibri"/>
+          <w:color w:val="auto"/>
+          <w:spacing w:val="0"/>
+          <w:position w:val="0"/>
+          <w:sz w:val="28"/>
+          <w:shd w:fill="auto" w:val="clear"/>
+        </w:rPr>
+      </w:pPr>
+      <w:r>
+        <w:rPr>
+          <w:rFonts w:ascii="Calibri" w:hAnsi="Calibri" w:cs="Calibri" w:eastAsia="Calibri"/>
+          <w:color w:val="auto"/>
+          <w:spacing w:val="0"/>
+          <w:position w:val="0"/>
+          <w:sz w:val="28"/>
+          <w:shd w:fill="auto" w:val="clear"/>
+        </w:rPr>
+        <w:t xml:space="preserve">Answer:- 90% Confidence Interval: 1.645</w:t>
+      </w:r>
+    </w:p>
+    <w:p>
+      <w:pPr>
+        <w:spacing w:before="0" w:after="160" w:line="259"/>
+        <w:ind w:right="0" w:left="720" w:firstLine="0"/>
+        <w:jc w:val="left"/>
+        <w:rPr>
+          <w:rFonts w:ascii="Calibri" w:hAnsi="Calibri" w:cs="Calibri" w:eastAsia="Calibri"/>
+          <w:color w:val="auto"/>
+          <w:spacing w:val="0"/>
+          <w:position w:val="0"/>
+          <w:sz w:val="28"/>
+          <w:shd w:fill="auto" w:val="clear"/>
+        </w:rPr>
+      </w:pPr>
+      <w:r>
+        <w:rPr>
+          <w:rFonts w:ascii="Calibri" w:hAnsi="Calibri" w:cs="Calibri" w:eastAsia="Calibri"/>
+          <w:color w:val="auto"/>
+          <w:spacing w:val="0"/>
+          <w:position w:val="0"/>
+          <w:sz w:val="28"/>
+          <w:shd w:fill="auto" w:val="clear"/>
+        </w:rPr>
+        <w:t xml:space="preserve">94% Confidence Interval: 1.88</w:t>
+      </w:r>
+    </w:p>
+    <w:p>
+      <w:pPr>
+        <w:spacing w:before="0" w:after="160" w:line="259"/>
+        <w:ind w:right="0" w:left="720" w:firstLine="0"/>
+        <w:jc w:val="left"/>
+        <w:rPr>
+          <w:rFonts w:ascii="Calibri" w:hAnsi="Calibri" w:cs="Calibri" w:eastAsia="Calibri"/>
+          <w:color w:val="auto"/>
+          <w:spacing w:val="0"/>
+          <w:position w:val="0"/>
+          <w:sz w:val="28"/>
+          <w:shd w:fill="auto" w:val="clear"/>
+        </w:rPr>
+      </w:pPr>
+      <w:r>
+        <w:rPr>
+          <w:rFonts w:ascii="Calibri" w:hAnsi="Calibri" w:cs="Calibri" w:eastAsia="Calibri"/>
+          <w:color w:val="auto"/>
+          <w:spacing w:val="0"/>
+          <w:position w:val="0"/>
+          <w:sz w:val="28"/>
+          <w:shd w:fill="auto" w:val="clear"/>
+        </w:rPr>
+        <w:t xml:space="preserve">60% Confidence Interval:0.60</w:t>
+      </w:r>
+    </w:p>
+    <w:p>
+      <w:pPr>
+        <w:spacing w:before="0" w:after="160" w:line="259"/>
         <w:ind w:right="0" w:left="0" w:firstLine="0"/>
         <w:jc w:val="left"/>
         <w:rPr>
@@ -6283,6 +8409,110 @@
           <w:shd w:fill="auto" w:val="clear"/>
         </w:rPr>
         <w:t xml:space="preserve">            Q 23) Calculate the t scores of 95% confidence interval, 96% confidence interval, 99% confidence interval for sample size of 25</w:t>
+      </w:r>
+    </w:p>
+    <w:p>
+      <w:pPr>
+        <w:spacing w:before="0" w:after="160" w:line="259"/>
+        <w:ind w:right="0" w:left="0" w:firstLine="0"/>
+        <w:jc w:val="left"/>
+        <w:rPr>
+          <w:rFonts w:ascii="Calibri" w:hAnsi="Calibri" w:cs="Calibri" w:eastAsia="Calibri"/>
+          <w:color w:val="auto"/>
+          <w:spacing w:val="0"/>
+          <w:position w:val="0"/>
+          <w:sz w:val="28"/>
+          <w:shd w:fill="auto" w:val="clear"/>
+        </w:rPr>
+      </w:pPr>
+      <w:r>
+        <w:rPr>
+          <w:rFonts w:ascii="Calibri" w:hAnsi="Calibri" w:cs="Calibri" w:eastAsia="Calibri"/>
+          <w:color w:val="auto"/>
+          <w:spacing w:val="0"/>
+          <w:position w:val="0"/>
+          <w:sz w:val="28"/>
+          <w:shd w:fill="auto" w:val="clear"/>
+        </w:rPr>
+        <w:t xml:space="preserve">Answer:-</w:t>
+      </w:r>
+    </w:p>
+    <w:p>
+      <w:pPr>
+        <w:spacing w:before="0" w:after="160" w:line="259"/>
+        <w:ind w:right="0" w:left="0" w:firstLine="0"/>
+        <w:jc w:val="left"/>
+        <w:rPr>
+          <w:rFonts w:ascii="Calibri" w:hAnsi="Calibri" w:cs="Calibri" w:eastAsia="Calibri"/>
+          <w:color w:val="auto"/>
+          <w:spacing w:val="0"/>
+          <w:position w:val="0"/>
+          <w:sz w:val="28"/>
+          <w:shd w:fill="auto" w:val="clear"/>
+        </w:rPr>
+      </w:pPr>
+      <w:r>
+        <w:rPr>
+          <w:rFonts w:ascii="Calibri" w:hAnsi="Calibri" w:cs="Calibri" w:eastAsia="Calibri"/>
+          <w:color w:val="auto"/>
+          <w:spacing w:val="0"/>
+          <w:position w:val="0"/>
+          <w:sz w:val="28"/>
+          <w:shd w:fill="auto" w:val="clear"/>
+        </w:rPr>
+        <w:t xml:space="preserve">95% 2.064</w:t>
+      </w:r>
+    </w:p>
+    <w:p>
+      <w:pPr>
+        <w:spacing w:before="0" w:after="160" w:line="259"/>
+        <w:ind w:right="0" w:left="0" w:firstLine="0"/>
+        <w:jc w:val="left"/>
+        <w:rPr>
+          <w:rFonts w:ascii="Calibri" w:hAnsi="Calibri" w:cs="Calibri" w:eastAsia="Calibri"/>
+          <w:color w:val="auto"/>
+          <w:spacing w:val="0"/>
+          <w:position w:val="0"/>
+          <w:sz w:val="28"/>
+          <w:shd w:fill="auto" w:val="clear"/>
+        </w:rPr>
+      </w:pPr>
+      <w:r>
+        <w:rPr>
+          <w:rFonts w:ascii="Calibri" w:hAnsi="Calibri" w:cs="Calibri" w:eastAsia="Calibri"/>
+          <w:color w:val="auto"/>
+          <w:spacing w:val="0"/>
+          <w:position w:val="0"/>
+          <w:sz w:val="28"/>
+          <w:shd w:fill="auto" w:val="clear"/>
+        </w:rPr>
+        <w:t xml:space="preserve">96% 2.303</w:t>
+      </w:r>
+    </w:p>
+    <w:p>
+      <w:pPr>
+        <w:spacing w:before="0" w:after="160" w:line="259"/>
+        <w:ind w:right="0" w:left="0" w:firstLine="0"/>
+        <w:jc w:val="left"/>
+        <w:rPr>
+          <w:rFonts w:ascii="Calibri" w:hAnsi="Calibri" w:cs="Calibri" w:eastAsia="Calibri"/>
+          <w:color w:val="auto"/>
+          <w:spacing w:val="0"/>
+          <w:position w:val="0"/>
+          <w:sz w:val="28"/>
+          <w:shd w:fill="auto" w:val="clear"/>
+        </w:rPr>
+      </w:pPr>
+      <w:r>
+        <w:rPr>
+          <w:rFonts w:ascii="Calibri" w:hAnsi="Calibri" w:cs="Calibri" w:eastAsia="Calibri"/>
+          <w:color w:val="auto"/>
+          <w:spacing w:val="0"/>
+          <w:position w:val="0"/>
+          <w:sz w:val="28"/>
+          <w:shd w:fill="auto" w:val="clear"/>
+        </w:rPr>
+        <w:t xml:space="preserve">99% 2.797</w:t>
       </w:r>
     </w:p>
     <w:p>
@@ -6528,16 +8758,16 @@
   <w:num w:numId="120">
     <w:abstractNumId w:val="24"/>
   </w:num>
-  <w:num w:numId="124">
+  <w:num w:numId="126">
     <w:abstractNumId w:val="18"/>
   </w:num>
-  <w:num w:numId="131">
+  <w:num w:numId="133">
     <w:abstractNumId w:val="12"/>
   </w:num>
-  <w:num w:numId="135">
+  <w:num w:numId="137">
     <w:abstractNumId w:val="6"/>
   </w:num>
-  <w:num w:numId="137">
+  <w:num w:numId="139">
     <w:abstractNumId w:val="0"/>
   </w:num>
 </w:numbering>

</xml_diff>